<commit_message>
Espada de Demonstração configurada
</commit_message>
<xml_diff>
--- a/aquivos word aqui/PI Jogo documento 11-10-22.docx
+++ b/aquivos word aqui/PI Jogo documento 11-10-22.docx
@@ -9844,20 +9844,8 @@
           <w:sz w:val="24"/>
           <w:szCs w:val="24"/>
         </w:rPr>
-        <w:t xml:space="preserve"> </w:t>
-      </w:r>
-      <w:proofErr w:type="spellStart"/>
-      <w:r>
-        <w:rPr>
-          <w:i/>
-          <w:iCs/>
-          <w:color w:val="000000" w:themeColor="text1"/>
-          <w:sz w:val="24"/>
-          <w:szCs w:val="24"/>
-        </w:rPr>
-        <w:t>UnityEngine</w:t>
-      </w:r>
-      <w:proofErr w:type="spellEnd"/>
+        <w:t xml:space="preserve"> UnityEngine</w:t>
+      </w:r>
       <w:r>
         <w:rPr>
           <w:i/>
@@ -10140,7 +10128,7 @@
         </w:rPr>
         <w:lastRenderedPageBreak/>
         <w:pict w14:anchorId="428F909A">
-          <v:shape id="Caixa de Texto 18" o:spid="_x0000_s1026" type="#_x0000_t202" style="position:absolute;left:0;text-align:left;margin-left:81.65pt;margin-top:417.65pt;width:290.25pt;height:25.8pt;z-index:251678720;visibility:visible;mso-wrap-style:square;mso-width-percent:0;mso-height-percent:0;mso-wrap-distance-left:9pt;mso-wrap-distance-top:0;mso-wrap-distance-right:9pt;mso-wrap-distance-bottom:0;mso-position-horizontal-relative:text;mso-position-vertical-relative:text;mso-width-percent:0;mso-height-percent:0;mso-width-relative:margin;mso-height-relative:margin;v-text-anchor:top" o:gfxdata="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" stroked="f">
+          <v:shape id="Caixa de Texto 18" o:spid="_x0000_s1026" type="#_x0000_t202" style="position:absolute;left:0;text-align:left;margin-left:81.65pt;margin-top:407.95pt;width:290.25pt;height:25.8pt;z-index:251678720;visibility:visible;mso-wrap-style:square;mso-width-percent:0;mso-height-percent:0;mso-wrap-distance-left:9pt;mso-wrap-distance-top:0;mso-wrap-distance-right:9pt;mso-wrap-distance-bottom:0;mso-position-horizontal-relative:text;mso-position-vertical-relative:text;mso-width-percent:0;mso-height-percent:0;mso-width-relative:margin;mso-height-relative:margin;v-text-anchor:top" o:gfxdata="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" stroked="f">
             <v:textbox inset="0,0,0,0">
               <w:txbxContent>
                 <w:p>
@@ -10172,7 +10160,7 @@
           <w:szCs w:val="24"/>
         </w:rPr>
         <w:drawing>
-          <wp:anchor distT="0" distB="0" distL="114300" distR="114300" simplePos="0" relativeHeight="251661824" behindDoc="0" locked="0" layoutInCell="1" allowOverlap="1" wp14:anchorId="2FE94480" wp14:editId="4851858C">
+          <wp:anchor distT="0" distB="0" distL="114300" distR="114300" simplePos="0" relativeHeight="251660288" behindDoc="0" locked="0" layoutInCell="1" allowOverlap="1" wp14:anchorId="2FE94480" wp14:editId="4851858C">
             <wp:simplePos x="0" y="0"/>
             <wp:positionH relativeFrom="column">
               <wp:align>center</wp:align>
@@ -10254,13 +10242,8 @@
                     <w:t xml:space="preserve">Figura 06 – </w:t>
                   </w:r>
                   <w:r>
-                    <w:t xml:space="preserve">Código Básico de movimentação com a </w:t>
+                    <w:t>Código Básico de movimentação com a UnityEngine</w:t>
                   </w:r>
-                  <w:proofErr w:type="spellStart"/>
-                  <w:r>
-                    <w:t>UnityEngine</w:t>
-                  </w:r>
-                  <w:proofErr w:type="spellEnd"/>
                 </w:p>
               </w:txbxContent>
             </v:textbox>
@@ -10410,7 +10393,7 @@
           <w:szCs w:val="24"/>
         </w:rPr>
         <w:drawing>
-          <wp:anchor distT="0" distB="0" distL="114300" distR="114300" simplePos="0" relativeHeight="251655680" behindDoc="0" locked="0" layoutInCell="1" allowOverlap="1" wp14:anchorId="1623EEC5" wp14:editId="4726AF19">
+          <wp:anchor distT="0" distB="0" distL="114300" distR="114300" simplePos="0" relativeHeight="251654144" behindDoc="0" locked="0" layoutInCell="1" allowOverlap="1" wp14:anchorId="1623EEC5" wp14:editId="4726AF19">
             <wp:simplePos x="1076325" y="6962775"/>
             <wp:positionH relativeFrom="column">
               <wp:align>center</wp:align>
@@ -10717,6 +10700,146 @@
           <w:szCs w:val="24"/>
         </w:rPr>
       </w:pPr>
+      <w:r>
+        <w:rPr>
+          <w:noProof/>
+        </w:rPr>
+        <w:pict w14:anchorId="366B3619">
+          <v:shape id="_x0000_s1038" type="#_x0000_t202" style="position:absolute;left:0;text-align:left;margin-left:123.25pt;margin-top:270.25pt;width:215.25pt;height:25.8pt;z-index:251681792;mso-position-horizontal-relative:text;mso-position-vertical-relative:text" stroked="f">
+            <v:textbox style="mso-fit-shape-to-text:t" inset="0,0,0,0">
+              <w:txbxContent>
+                <w:p>
+                  <w:pPr>
+                    <w:pStyle w:val="Legenda"/>
+                    <w:rPr>
+                      <w:rFonts w:cs="Times New Roman"/>
+                      <w:noProof/>
+                      <w:color w:val="000000" w:themeColor="text1"/>
+                    </w:rPr>
+                  </w:pPr>
+                  <w:r>
+                    <w:t xml:space="preserve">Figura 08 – Objeto Da Espada Configurado </w:t>
+                  </w:r>
+                </w:p>
+              </w:txbxContent>
+            </v:textbox>
+            <w10:wrap type="topAndBottom"/>
+          </v:shape>
+        </w:pict>
+      </w:r>
+      <w:r>
+        <w:rPr>
+          <w:noProof/>
+          <w:color w:val="000000" w:themeColor="text1"/>
+          <w:sz w:val="24"/>
+          <w:szCs w:val="24"/>
+        </w:rPr>
+        <w:drawing>
+          <wp:anchor distT="0" distB="0" distL="114300" distR="114300" simplePos="0" relativeHeight="251665408" behindDoc="0" locked="0" layoutInCell="1" allowOverlap="1" wp14:anchorId="130A18CC" wp14:editId="0774656B">
+            <wp:simplePos x="0" y="0"/>
+            <wp:positionH relativeFrom="column">
+              <wp:align>center</wp:align>
+            </wp:positionH>
+            <wp:positionV relativeFrom="paragraph">
+              <wp:posOffset>1215390</wp:posOffset>
+            </wp:positionV>
+            <wp:extent cx="3841200" cy="2160000"/>
+            <wp:effectExtent l="0" t="0" r="0" b="0"/>
+            <wp:wrapTopAndBottom/>
+            <wp:docPr id="1" name="Imagem 1"/>
+            <wp:cNvGraphicFramePr>
+              <a:graphicFrameLocks xmlns:a="http://schemas.openxmlformats.org/drawingml/2006/main" noChangeAspect="1"/>
+            </wp:cNvGraphicFramePr>
+            <a:graphic xmlns:a="http://schemas.openxmlformats.org/drawingml/2006/main">
+              <a:graphicData uri="http://schemas.openxmlformats.org/drawingml/2006/picture">
+                <pic:pic xmlns:pic="http://schemas.openxmlformats.org/drawingml/2006/picture">
+                  <pic:nvPicPr>
+                    <pic:cNvPr id="1" name="Imagem 1"/>
+                    <pic:cNvPicPr>
+                      <a:picLocks noChangeAspect="1" noChangeArrowheads="1"/>
+                    </pic:cNvPicPr>
+                  </pic:nvPicPr>
+                  <pic:blipFill>
+                    <a:blip r:embed="rId27" cstate="print">
+                      <a:extLst>
+                        <a:ext uri="{28A0092B-C50C-407E-A947-70E740481C1C}">
+                          <a14:useLocalDpi xmlns:a14="http://schemas.microsoft.com/office/drawing/2010/main" val="0"/>
+                        </a:ext>
+                      </a:extLst>
+                    </a:blip>
+                    <a:stretch>
+                      <a:fillRect/>
+                    </a:stretch>
+                  </pic:blipFill>
+                  <pic:spPr bwMode="auto">
+                    <a:xfrm>
+                      <a:off x="0" y="0"/>
+                      <a:ext cx="3841200" cy="2160000"/>
+                    </a:xfrm>
+                    <a:prstGeom prst="rect">
+                      <a:avLst/>
+                    </a:prstGeom>
+                    <a:noFill/>
+                    <a:ln>
+                      <a:noFill/>
+                    </a:ln>
+                  </pic:spPr>
+                </pic:pic>
+              </a:graphicData>
+            </a:graphic>
+            <wp14:sizeRelH relativeFrom="margin">
+              <wp14:pctWidth>0</wp14:pctWidth>
+            </wp14:sizeRelH>
+            <wp14:sizeRelV relativeFrom="margin">
+              <wp14:pctHeight>0</wp14:pctHeight>
+            </wp14:sizeRelV>
+          </wp:anchor>
+        </w:drawing>
+      </w:r>
+      <w:r>
+        <w:rPr>
+          <w:color w:val="000000" w:themeColor="text1"/>
+          <w:sz w:val="24"/>
+          <w:szCs w:val="24"/>
+        </w:rPr>
+        <w:t>Para este exemplo será utiliz</w:t>
+      </w:r>
+      <w:r>
+        <w:rPr>
+          <w:color w:val="000000" w:themeColor="text1"/>
+          <w:sz w:val="24"/>
+          <w:szCs w:val="24"/>
+        </w:rPr>
+        <w:t>ada uma espada que é uma arma corpo a corpo, inicialmente é criado um segundo objeto dentro do objeto do jogador, esse objeto recebera o componente de colisão, na Unity existem diversos tipos de colisores para diversas situações, neste caso foi utilizado o colisor em forma de quadrado chamado Box Collider 2</w:t>
+      </w:r>
+      <w:r>
+        <w:rPr>
+          <w:color w:val="000000" w:themeColor="text1"/>
+          <w:sz w:val="24"/>
+          <w:szCs w:val="24"/>
+        </w:rPr>
+        <w:t>D</w:t>
+      </w:r>
+    </w:p>
+    <w:p>
+      <w:pPr>
+        <w:spacing w:before="98" w:line="360" w:lineRule="auto"/>
+        <w:ind w:firstLine="425"/>
+        <w:jc w:val="both"/>
+        <w:rPr>
+          <w:color w:val="000000" w:themeColor="text1"/>
+          <w:sz w:val="24"/>
+          <w:szCs w:val="24"/>
+        </w:rPr>
+      </w:pPr>
+      <w:r>
+        <w:rPr>
+          <w:color w:val="000000" w:themeColor="text1"/>
+          <w:sz w:val="24"/>
+          <w:szCs w:val="24"/>
+        </w:rPr>
+        <w:t>Este colisor foi configurado com um formato em que ele entre em contato com os inimigos há uma distância considerável do jogador. Também foi selecionada a opção Is Trigger na qual</w:t>
+      </w:r>
     </w:p>
     <w:p>
       <w:pPr>
@@ -11326,7 +11449,7 @@
       </w:r>
     </w:p>
     <w:sectPr>
-      <w:footerReference w:type="default" r:id="rId27"/>
+      <w:footerReference w:type="default" r:id="rId28"/>
       <w:pgSz w:w="11906" w:h="16838" w:code="9"/>
       <w:pgMar w:top="1701" w:right="1134" w:bottom="1134" w:left="1701" w:header="0" w:footer="0" w:gutter="0"/>
       <w:cols w:space="720"/>

</xml_diff>

<commit_message>
Finalizado Capitulo 4.3.2 do Documento
</commit_message>
<xml_diff>
--- a/aquivos word aqui/PI Jogo documento 11-10-22.docx
+++ b/aquivos word aqui/PI Jogo documento 11-10-22.docx
@@ -1808,7 +1808,7 @@
           <w:noProof/>
         </w:rPr>
         <w:pict w14:anchorId="36ED00AF">
-          <v:rect id="Retângulo 1" o:spid="_x0000_s1036" style="position:absolute;left:0;text-align:left;margin-left:83.65pt;margin-top:8.1pt;width:456.7pt;height:1.6pt;z-index:2;visibility:visible;mso-wrap-style:square;mso-wrap-distance-left:0;mso-wrap-distance-top:0;mso-wrap-distance-right:0;mso-wrap-distance-bottom:0;mso-position-horizontal:absolute;mso-position-horizontal-relative:page;mso-position-vertical:absolute;mso-position-vertical-relative:text;v-text-anchor:top" o:gfxdata="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" o:allowincell="f" fillcolor="black" stroked="f" strokeweight="0">
+          <v:rect id="Retângulo 1" o:spid="_x0000_s1036" style="position:absolute;left:0;text-align:left;margin-left:83.65pt;margin-top:8.1pt;width:456.7pt;height:1.6pt;z-index:251656192;visibility:visible;mso-wrap-style:square;mso-wrap-distance-left:0;mso-wrap-distance-top:0;mso-wrap-distance-right:0;mso-wrap-distance-bottom:0;mso-position-horizontal:absolute;mso-position-horizontal-relative:page;mso-position-vertical:absolute;mso-position-vertical-relative:text;v-text-anchor:top" o:gfxdata="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" o:allowincell="f" fillcolor="black" stroked="f" strokeweight="0">
             <w10:wrap type="topAndBottom" anchorx="page"/>
           </v:rect>
         </w:pict>
@@ -1858,7 +1858,7 @@
           <w:noProof/>
         </w:rPr>
         <w:pict w14:anchorId="2E4FD0BF">
-          <v:rect id="Retângulo 2" o:spid="_x0000_s1035" style="position:absolute;left:0;text-align:left;margin-left:83.65pt;margin-top:16.05pt;width:456.7pt;height:1.6pt;z-index:3;visibility:visible;mso-wrap-style:square;mso-wrap-distance-left:0;mso-wrap-distance-top:0;mso-wrap-distance-right:0;mso-wrap-distance-bottom:0;mso-position-horizontal:absolute;mso-position-horizontal-relative:page;mso-position-vertical:absolute;mso-position-vertical-relative:text;v-text-anchor:top" o:gfxdata="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" o:allowincell="f" fillcolor="black" stroked="f" strokeweight="0">
+          <v:rect id="Retângulo 2" o:spid="_x0000_s1035" style="position:absolute;left:0;text-align:left;margin-left:83.65pt;margin-top:16.05pt;width:456.7pt;height:1.6pt;z-index:251657216;visibility:visible;mso-wrap-style:square;mso-wrap-distance-left:0;mso-wrap-distance-top:0;mso-wrap-distance-right:0;mso-wrap-distance-bottom:0;mso-position-horizontal:absolute;mso-position-horizontal-relative:page;mso-position-vertical:absolute;mso-position-vertical-relative:text;v-text-anchor:top" o:gfxdata="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" o:allowincell="f" fillcolor="black" stroked="f" strokeweight="0">
             <w10:wrap type="topAndBottom" anchorx="page"/>
           </v:rect>
         </w:pict>
@@ -1975,7 +1975,7 @@
           <w:noProof/>
         </w:rPr>
         <w:pict w14:anchorId="2782EA47">
-          <v:rect id="Retângulo 3" o:spid="_x0000_s1034" style="position:absolute;left:0;text-align:left;margin-left:83.65pt;margin-top:15.95pt;width:456.7pt;height:1.6pt;z-index:4;visibility:visible;mso-wrap-style:square;mso-wrap-distance-left:0;mso-wrap-distance-top:0;mso-wrap-distance-right:0;mso-wrap-distance-bottom:0;mso-position-horizontal:absolute;mso-position-horizontal-relative:page;mso-position-vertical:absolute;mso-position-vertical-relative:text;v-text-anchor:top" o:gfxdata="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" o:allowincell="f" fillcolor="black" stroked="f" strokeweight="0">
+          <v:rect id="Retângulo 3" o:spid="_x0000_s1034" style="position:absolute;left:0;text-align:left;margin-left:83.65pt;margin-top:15.95pt;width:456.7pt;height:1.6pt;z-index:251658240;visibility:visible;mso-wrap-style:square;mso-wrap-distance-left:0;mso-wrap-distance-top:0;mso-wrap-distance-right:0;mso-wrap-distance-bottom:0;mso-position-horizontal:absolute;mso-position-horizontal-relative:page;mso-position-vertical:absolute;mso-position-vertical-relative:text;v-text-anchor:top" o:gfxdata="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" o:allowincell="f" fillcolor="black" stroked="f" strokeweight="0">
             <w10:wrap type="topAndBottom" anchorx="page"/>
           </v:rect>
         </w:pict>
@@ -2092,7 +2092,7 @@
           <w:noProof/>
         </w:rPr>
         <w:pict w14:anchorId="27480AE3">
-          <v:rect id="Retângulo 4" o:spid="_x0000_s1033" style="position:absolute;left:0;text-align:left;margin-left:83.65pt;margin-top:15.95pt;width:456.7pt;height:1.6pt;z-index:5;visibility:visible;mso-wrap-style:square;mso-wrap-distance-left:0;mso-wrap-distance-top:0;mso-wrap-distance-right:0;mso-wrap-distance-bottom:0;mso-position-horizontal:absolute;mso-position-horizontal-relative:page;mso-position-vertical:absolute;mso-position-vertical-relative:text;v-text-anchor:top" o:gfxdata="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" o:allowincell="f" fillcolor="black" stroked="f" strokeweight="0">
+          <v:rect id="Retângulo 4" o:spid="_x0000_s1033" style="position:absolute;left:0;text-align:left;margin-left:83.65pt;margin-top:15.95pt;width:456.7pt;height:1.6pt;z-index:251659264;visibility:visible;mso-wrap-style:square;mso-wrap-distance-left:0;mso-wrap-distance-top:0;mso-wrap-distance-right:0;mso-wrap-distance-bottom:0;mso-position-horizontal:absolute;mso-position-horizontal-relative:page;mso-position-vertical:absolute;mso-position-vertical-relative:text;v-text-anchor:top" o:gfxdata="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" o:allowincell="f" fillcolor="black" stroked="f" strokeweight="0">
             <w10:wrap type="topAndBottom" anchorx="page"/>
           </v:rect>
         </w:pict>
@@ -2281,63 +2281,7 @@
           <w:color w:val="000000" w:themeColor="text1"/>
         </w:rPr>
         <w:tab/>
-        <w:t xml:space="preserve">Com a chegada da era digital, cada dia que se passa mais pessoas ficam viciadas em conteúdos como vídeos, </w:t>
-      </w:r>
-      <w:proofErr w:type="spellStart"/>
-      <w:r>
-        <w:rPr>
-          <w:color w:val="000000" w:themeColor="text1"/>
-        </w:rPr>
-        <w:t>posts</w:t>
-      </w:r>
-      <w:proofErr w:type="spellEnd"/>
-      <w:r>
-        <w:rPr>
-          <w:color w:val="000000" w:themeColor="text1"/>
-        </w:rPr>
-        <w:t xml:space="preserve"> em redes sociais, e principalmente jogos eletrónicos,  para manter essas medias em constante atualização existem os desenvolvedores, uma pesquisa do NPD </w:t>
-      </w:r>
-      <w:proofErr w:type="spellStart"/>
-      <w:r>
-        <w:rPr>
-          <w:color w:val="000000" w:themeColor="text1"/>
-        </w:rPr>
-        <w:t>Group</w:t>
-      </w:r>
-      <w:proofErr w:type="spellEnd"/>
-      <w:r>
-        <w:rPr>
-          <w:color w:val="000000" w:themeColor="text1"/>
-        </w:rPr>
-        <w:t xml:space="preserve"> feita em 2016 constatou que os games estão entre as principais atividades dos adolescentes, jovens e adultos do país: cerca de 82% da população do país entre 13 e 19 anos joga algo nas mais diversas plataformas, sejam </w:t>
-      </w:r>
-      <w:proofErr w:type="spellStart"/>
-      <w:r>
-        <w:rPr>
-          <w:color w:val="000000" w:themeColor="text1"/>
-        </w:rPr>
-        <w:t>PCs</w:t>
-      </w:r>
-      <w:proofErr w:type="spellEnd"/>
-      <w:r>
-        <w:rPr>
-          <w:color w:val="000000" w:themeColor="text1"/>
-        </w:rPr>
-        <w:t xml:space="preserve">, consoles, dispositivos móveis ou portáteis. O projeto em questão trata-se de mostrar para o espetador o desenvolvimento de jogos desktop e como fazê-lo, para isso será utilizada a game engine Unity, mostrando desde o desenvolvimento dos </w:t>
-      </w:r>
-      <w:proofErr w:type="spellStart"/>
-      <w:r>
-        <w:rPr>
-          <w:color w:val="000000" w:themeColor="text1"/>
-        </w:rPr>
-        <w:t>sprites</w:t>
-      </w:r>
-      <w:proofErr w:type="spellEnd"/>
-      <w:r>
-        <w:rPr>
-          <w:color w:val="000000" w:themeColor="text1"/>
-        </w:rPr>
-        <w:t xml:space="preserve"> até o funcionamento do código.</w:t>
+        <w:t>Com a chegada da era digital, cada dia que se passa mais pessoas ficam viciadas em conteúdos como vídeos, posts em redes sociais, e principalmente jogos eletrónicos,  para manter essas medias em constante atualização existem os desenvolvedores, uma pesquisa do NPD Group feita em 2016 constatou que os games estão entre as principais atividades dos adolescentes, jovens e adultos do país: cerca de 82% da população do país entre 13 e 19 anos joga algo nas mais diversas plataformas, sejam PCs, consoles, dispositivos móveis ou portáteis. O projeto em questão trata-se de mostrar para o espetador o desenvolvimento de jogos desktop e como fazê-lo, para isso será utilizada a game engine Unity, mostrando desde o desenvolvimento dos sprites até o funcionamento do código.</w:t>
       </w:r>
     </w:p>
     <w:p>
@@ -4295,18 +4239,8 @@
           <w:sz w:val="24"/>
           <w:szCs w:val="24"/>
         </w:rPr>
-        <w:t xml:space="preserve">Game </w:t>
-      </w:r>
-      <w:proofErr w:type="spellStart"/>
-      <w:r>
-        <w:rPr>
-          <w:color w:val="000000" w:themeColor="text1"/>
-          <w:sz w:val="24"/>
-          <w:szCs w:val="24"/>
-        </w:rPr>
-        <w:t>Objects</w:t>
-      </w:r>
-      <w:proofErr w:type="spellEnd"/>
+        <w:t>Game Objects</w:t>
+      </w:r>
       <w:r>
         <w:rPr>
           <w:color w:val="000000" w:themeColor="text1"/>
@@ -5185,49 +5119,7 @@
         <w:rPr>
           <w:color w:val="000000" w:themeColor="text1"/>
         </w:rPr>
-        <w:t xml:space="preserve">O desenvolvimento de um jogo do tipo </w:t>
-      </w:r>
-      <w:proofErr w:type="spellStart"/>
-      <w:r>
-        <w:rPr>
-          <w:color w:val="000000" w:themeColor="text1"/>
-        </w:rPr>
-        <w:t>Action</w:t>
-      </w:r>
-      <w:proofErr w:type="spellEnd"/>
-      <w:r>
-        <w:rPr>
-          <w:color w:val="000000" w:themeColor="text1"/>
-        </w:rPr>
-        <w:t xml:space="preserve"> Role </w:t>
-      </w:r>
-      <w:proofErr w:type="spellStart"/>
-      <w:r>
-        <w:rPr>
-          <w:color w:val="000000" w:themeColor="text1"/>
-        </w:rPr>
-        <w:t>Playing</w:t>
-      </w:r>
-      <w:proofErr w:type="spellEnd"/>
-      <w:r>
-        <w:rPr>
-          <w:color w:val="000000" w:themeColor="text1"/>
-        </w:rPr>
-        <w:t xml:space="preserve"> Game (ARPG) demonstrando todo o passo a passo desde a criação dos </w:t>
-      </w:r>
-      <w:proofErr w:type="spellStart"/>
-      <w:r>
-        <w:rPr>
-          <w:color w:val="000000" w:themeColor="text1"/>
-        </w:rPr>
-        <w:t>sprites</w:t>
-      </w:r>
-      <w:proofErr w:type="spellEnd"/>
-      <w:r>
-        <w:rPr>
-          <w:color w:val="000000" w:themeColor="text1"/>
-        </w:rPr>
-        <w:t>, o desenvolvimento de uma história e o funcionamento dos códigos na linguagem utilizada.</w:t>
+        <w:t>O desenvolvimento de um jogo do tipo Action Role Playing Game (ARPG) demonstrando todo o passo a passo desde a criação dos sprites, o desenvolvimento de uma história e o funcionamento dos códigos na linguagem utilizada.</w:t>
       </w:r>
     </w:p>
     <w:p>
@@ -5556,83 +5448,35 @@
           <w:color w:val="000000" w:themeColor="text1"/>
           <w:shd w:val="clear" w:color="auto" w:fill="FFFFFF"/>
         </w:rPr>
-        <w:t xml:space="preserve">de acordo com estimativas da Confederação Brasileira de Texas </w:t>
-      </w:r>
-      <w:proofErr w:type="spellStart"/>
+        <w:t xml:space="preserve">de acordo com estimativas da Confederação Brasileira de Texas Hold'em (CBTH), mais de 7 milhões de jogadores estão atualmente ativos no Brasil, a Pesquisa Game Brasil (PGB) constatou em 2020 que 73,4% dos brasileiros dizem jogar jogos eletrónicos com uma margem </w:t>
+      </w:r>
       <w:r>
         <w:rPr>
           <w:color w:val="000000" w:themeColor="text1"/>
           <w:shd w:val="clear" w:color="auto" w:fill="FFFFFF"/>
         </w:rPr>
-        <w:t>Hold'em</w:t>
-      </w:r>
-      <w:proofErr w:type="spellEnd"/>
+        <w:t xml:space="preserve">de crescimento </w:t>
+      </w:r>
       <w:r>
         <w:rPr>
           <w:color w:val="000000" w:themeColor="text1"/>
           <w:shd w:val="clear" w:color="auto" w:fill="FFFFFF"/>
         </w:rPr>
-        <w:t xml:space="preserve"> (CBTH), mais de 7 milhões de jogadores estão atualmente ativos no Brasil, a Pesquisa Game Brasil (PGB) constatou em 2020 que 73,4% dos brasileiros dizem jogar jogos eletrónicos com uma margem </w:t>
+        <w:t xml:space="preserve">de 7,1% ao ano. Esse publico não se </w:t>
       </w:r>
       <w:r>
         <w:rPr>
           <w:color w:val="000000" w:themeColor="text1"/>
           <w:shd w:val="clear" w:color="auto" w:fill="FFFFFF"/>
         </w:rPr>
-        <w:t xml:space="preserve">de crescimento </w:t>
+        <w:t>restringe</w:t>
       </w:r>
       <w:r>
         <w:rPr>
           <w:color w:val="000000" w:themeColor="text1"/>
           <w:shd w:val="clear" w:color="auto" w:fill="FFFFFF"/>
         </w:rPr>
-        <w:t xml:space="preserve">de 7,1% ao ano. Esse publico não se </w:t>
-      </w:r>
-      <w:r>
-        <w:rPr>
-          <w:color w:val="000000" w:themeColor="text1"/>
-          <w:shd w:val="clear" w:color="auto" w:fill="FFFFFF"/>
-        </w:rPr>
-        <w:t>restringe</w:t>
-      </w:r>
-      <w:r>
-        <w:rPr>
-          <w:color w:val="000000" w:themeColor="text1"/>
-          <w:shd w:val="clear" w:color="auto" w:fill="FFFFFF"/>
-        </w:rPr>
-        <w:t xml:space="preserve"> apenas a crianças e adolescentes, 33,6% desses pessoas tem entre 25 e 34 anos. O mercado de trabalho para o publico Gamer é abrangente nas mais diversas áreas, desde </w:t>
-      </w:r>
-      <w:proofErr w:type="spellStart"/>
-      <w:r>
-        <w:rPr>
-          <w:color w:val="000000" w:themeColor="text1"/>
-          <w:shd w:val="clear" w:color="auto" w:fill="FFFFFF"/>
-        </w:rPr>
-        <w:t>streamers</w:t>
-      </w:r>
-      <w:proofErr w:type="spellEnd"/>
-      <w:r>
-        <w:rPr>
-          <w:color w:val="000000" w:themeColor="text1"/>
-          <w:shd w:val="clear" w:color="auto" w:fill="FFFFFF"/>
-        </w:rPr>
-        <w:t xml:space="preserve">, </w:t>
-      </w:r>
-      <w:proofErr w:type="spellStart"/>
-      <w:r>
-        <w:rPr>
-          <w:color w:val="000000" w:themeColor="text1"/>
-          <w:shd w:val="clear" w:color="auto" w:fill="FFFFFF"/>
-        </w:rPr>
-        <w:t>youtubers</w:t>
-      </w:r>
-      <w:proofErr w:type="spellEnd"/>
-      <w:r>
-        <w:rPr>
-          <w:color w:val="000000" w:themeColor="text1"/>
-          <w:shd w:val="clear" w:color="auto" w:fill="FFFFFF"/>
-        </w:rPr>
-        <w:t>, reportes especializado</w:t>
+        <w:t xml:space="preserve"> apenas a crianças e adolescentes, 33,6% desses pessoas tem entre 25 e 34 anos. O mercado de trabalho para o publico Gamer é abrangente nas mais diversas áreas, desde streamers, youtubers, reportes especializado</w:t>
       </w:r>
       <w:r>
         <w:rPr>
@@ -5693,39 +5537,7 @@
           <w:color w:val="000000" w:themeColor="text1"/>
           <w:shd w:val="clear" w:color="auto" w:fill="FFFFFF"/>
         </w:rPr>
-        <w:t xml:space="preserve"> de Covid-19, 72,2% dos brasileiros se divertiram com jogos eletrónicos. Essa é uma das principais conclusões da nona edição da Pesquisa Game Brasil (PGB), desenvolvida pelo Sioux </w:t>
-      </w:r>
-      <w:proofErr w:type="spellStart"/>
-      <w:r>
-        <w:rPr>
-          <w:color w:val="000000" w:themeColor="text1"/>
-          <w:shd w:val="clear" w:color="auto" w:fill="FFFFFF"/>
-        </w:rPr>
-        <w:t>Group</w:t>
-      </w:r>
-      <w:proofErr w:type="spellEnd"/>
-      <w:r>
-        <w:rPr>
-          <w:color w:val="000000" w:themeColor="text1"/>
-          <w:shd w:val="clear" w:color="auto" w:fill="FFFFFF"/>
-        </w:rPr>
-        <w:t xml:space="preserve"> e </w:t>
-      </w:r>
-      <w:proofErr w:type="spellStart"/>
-      <w:r>
-        <w:rPr>
-          <w:color w:val="000000" w:themeColor="text1"/>
-          <w:shd w:val="clear" w:color="auto" w:fill="FFFFFF"/>
-        </w:rPr>
-        <w:t>Go</w:t>
-      </w:r>
-      <w:proofErr w:type="spellEnd"/>
-      <w:r>
-        <w:rPr>
-          <w:color w:val="000000" w:themeColor="text1"/>
-          <w:shd w:val="clear" w:color="auto" w:fill="FFFFFF"/>
-        </w:rPr>
-        <w:t xml:space="preserve"> Gamers em parceria com</w:t>
+        <w:t xml:space="preserve"> de Covid-19, 72,2% dos brasileiros se divertiram com jogos eletrónicos. Essa é uma das principais conclusões da nona edição da Pesquisa Game Brasil (PGB), desenvolvida pelo Sioux Group e Go Gamers em parceria com</w:t>
       </w:r>
       <w:r>
         <w:rPr>
@@ -5772,23 +5584,7 @@
           <w:color w:val="000000" w:themeColor="text1"/>
           <w:shd w:val="clear" w:color="auto" w:fill="FFFFFF"/>
         </w:rPr>
-        <w:t xml:space="preserve"> (Central Única das Favelas), aponta que 96% dos jovens moradores de comunidades do Brasil gostariam de ser </w:t>
-      </w:r>
-      <w:proofErr w:type="spellStart"/>
-      <w:r>
-        <w:rPr>
-          <w:color w:val="000000" w:themeColor="text1"/>
-          <w:shd w:val="clear" w:color="auto" w:fill="FFFFFF"/>
-        </w:rPr>
-        <w:t>gamers</w:t>
-      </w:r>
-      <w:proofErr w:type="spellEnd"/>
-      <w:r>
-        <w:rPr>
-          <w:color w:val="000000" w:themeColor="text1"/>
-          <w:shd w:val="clear" w:color="auto" w:fill="FFFFFF"/>
-        </w:rPr>
-        <w:t xml:space="preserve"> profissionais. De acordo com o estudo, homens jovens com renda de até um salário mínimo foram os que mais demonstraram essa vontade, isso porque a carreira de gamer profissional aparece como uma oportunidade de transformação da realidade. Os jogos podem trazer uma ascensão rápida que pode chegar a permitir com que o gamer possa ajudar toda a sua família financeiramente.</w:t>
+        <w:t xml:space="preserve"> (Central Única das Favelas), aponta que 96% dos jovens moradores de comunidades do Brasil gostariam de ser gamers profissionais. De acordo com o estudo, homens jovens com renda de até um salário mínimo foram os que mais demonstraram essa vontade, isso porque a carreira de gamer profissional aparece como uma oportunidade de transformação da realidade. Os jogos podem trazer uma ascensão rápida que pode chegar a permitir com que o gamer possa ajudar toda a sua família financeiramente.</w:t>
       </w:r>
     </w:p>
     <w:p>
@@ -5860,84 +5656,14 @@
         <w:rPr>
           <w:color w:val="000000" w:themeColor="text1"/>
         </w:rPr>
-        <w:t xml:space="preserve"> foi desenvolvido na década de 1950 sendo um dos primeiros um jogo similar ao </w:t>
-      </w:r>
-      <w:proofErr w:type="spellStart"/>
-      <w:r>
-        <w:rPr>
-          <w:color w:val="000000" w:themeColor="text1"/>
-        </w:rPr>
-        <w:t>pong</w:t>
-      </w:r>
-      <w:proofErr w:type="spellEnd"/>
-      <w:r>
-        <w:rPr>
-          <w:color w:val="000000" w:themeColor="text1"/>
-        </w:rPr>
-        <w:t xml:space="preserve"> que foi lançado na década de 1970, nessa época devido ao alto custo, grande consumo de energia e a necessidade de se empregar uma equipe altamente treinada para manter e operar as máquinas, a tecnologia da computação ficou limitada para </w:t>
+        <w:t xml:space="preserve"> foi desenvolvido na década de 1950 sendo um dos primeiros um jogo similar ao pong que foi lançado na década de 1970, nessa época devido ao alto custo, grande consumo de energia e a necessidade de se empregar uma equipe altamente treinada para manter e operar as máquinas, a tecnologia da computação ficou limitada para </w:t>
       </w:r>
       <w:r>
         <w:rPr>
           <w:color w:val="000000" w:themeColor="text1"/>
         </w:rPr>
         <w:lastRenderedPageBreak/>
-        <w:t xml:space="preserve">organizações maiores. Por conta disso, a criação dos primeiros jogos eletrónicos limitou-se a testes e demonstrações de teorias relacionadas a áreas como a interação humano-computador, a aprendizagem adaptativa e estratégia militar. De certa forma se assemelhando a Internet que era muito limitada na época, Por causa da documentação é difícil afirmar qual foi de fato o primeiro jogo porem o que mais se destaca é o </w:t>
-      </w:r>
-      <w:proofErr w:type="spellStart"/>
-      <w:r>
-        <w:rPr>
-          <w:color w:val="000000" w:themeColor="text1"/>
-        </w:rPr>
-        <w:t>tennis</w:t>
-      </w:r>
-      <w:proofErr w:type="spellEnd"/>
-      <w:r>
-        <w:rPr>
-          <w:color w:val="000000" w:themeColor="text1"/>
-        </w:rPr>
-        <w:t xml:space="preserve"> for </w:t>
-      </w:r>
-      <w:proofErr w:type="spellStart"/>
-      <w:r>
-        <w:rPr>
-          <w:color w:val="000000" w:themeColor="text1"/>
-        </w:rPr>
-        <w:t>two</w:t>
-      </w:r>
-      <w:proofErr w:type="spellEnd"/>
-      <w:r>
-        <w:rPr>
-          <w:color w:val="000000" w:themeColor="text1"/>
-        </w:rPr>
-        <w:t xml:space="preserve"> que foi o jogo falado anteriormente. Ainda assim os jogos só começarem a serem desenvolvidos para lazer como Lunar Lander, que foi o primeiro jogo voltado ao lazer e comercializado com gráficos vetoriais, na forma de </w:t>
-      </w:r>
-      <w:proofErr w:type="spellStart"/>
-      <w:r>
-        <w:rPr>
-          <w:color w:val="000000" w:themeColor="text1"/>
-        </w:rPr>
-        <w:t>wireframes</w:t>
-      </w:r>
-      <w:proofErr w:type="spellEnd"/>
-      <w:r>
-        <w:rPr>
-          <w:color w:val="000000" w:themeColor="text1"/>
-        </w:rPr>
-        <w:t xml:space="preserve">, ou seja, os objetos eram formados por linhas como se fossem o esqueleto de um modelo 3D nesse nasceu o antecessor dos gráficos poligonais, usados na maioria dos jogos da atualidade, Atualmente jogos 3D usam polígonos mesmo que não pareça como o jogo </w:t>
-      </w:r>
-      <w:proofErr w:type="spellStart"/>
-      <w:r>
-        <w:rPr>
-          <w:color w:val="000000" w:themeColor="text1"/>
-        </w:rPr>
-        <w:t>god</w:t>
-      </w:r>
-      <w:proofErr w:type="spellEnd"/>
-      <w:r>
-        <w:rPr>
-          <w:color w:val="000000" w:themeColor="text1"/>
-        </w:rPr>
-        <w:t xml:space="preserve"> of war de 2018 onde apenas o rosto do protagonista Kratos tem cerca de 80.000 polígonos.</w:t>
+        <w:t>organizações maiores. Por conta disso, a criação dos primeiros jogos eletrónicos limitou-se a testes e demonstrações de teorias relacionadas a áreas como a interação humano-computador, a aprendizagem adaptativa e estratégia militar. De certa forma se assemelhando a Internet que era muito limitada na época, Por causa da documentação é difícil afirmar qual foi de fato o primeiro jogo porem o que mais se destaca é o tennis for two que foi o jogo falado anteriormente. Ainda assim os jogos só começarem a serem desenvolvidos para lazer como Lunar Lander, que foi o primeiro jogo voltado ao lazer e comercializado com gráficos vetoriais, na forma de wireframes, ou seja, os objetos eram formados por linhas como se fossem o esqueleto de um modelo 3D nesse nasceu o antecessor dos gráficos poligonais, usados na maioria dos jogos da atualidade, Atualmente jogos 3D usam polígonos mesmo que não pareça como o jogo god of war de 2018 onde apenas o rosto do protagonista Kratos tem cerca de 80.000 polígonos.</w:t>
       </w:r>
     </w:p>
     <w:p>
@@ -5954,35 +5680,7 @@
         <w:rPr>
           <w:color w:val="000000" w:themeColor="text1"/>
         </w:rPr>
-        <w:t xml:space="preserve">Voltando um pouco na década de 80 nasceu um jogo muito icónico conhecido com Space </w:t>
-      </w:r>
-      <w:proofErr w:type="spellStart"/>
-      <w:r>
-        <w:rPr>
-          <w:color w:val="000000" w:themeColor="text1"/>
-        </w:rPr>
-        <w:t>Invader</w:t>
-      </w:r>
-      <w:proofErr w:type="spellEnd"/>
-      <w:r>
-        <w:rPr>
-          <w:color w:val="000000" w:themeColor="text1"/>
-        </w:rPr>
-        <w:t xml:space="preserve"> que foi lançado para Atari 2600, nessa década também nasceu outros jogos icónicos como o </w:t>
-      </w:r>
-      <w:proofErr w:type="spellStart"/>
-      <w:r>
-        <w:rPr>
-          <w:color w:val="000000" w:themeColor="text1"/>
-        </w:rPr>
-        <w:t>pac-man</w:t>
-      </w:r>
-      <w:proofErr w:type="spellEnd"/>
-      <w:r>
-        <w:rPr>
-          <w:color w:val="000000" w:themeColor="text1"/>
-        </w:rPr>
-        <w:t xml:space="preserve"> para arcade sendo o mais famoso, nesta década foi onde ocorreu a popularização dos jogos eletrónicos com </w:t>
+        <w:t xml:space="preserve">Voltando um pouco na década de 80 nasceu um jogo muito icónico conhecido com Space Invader que foi lançado para Atari 2600, nessa década também nasceu outros jogos icónicos como o pac-man para arcade sendo o mais famoso, nesta década foi onde ocorreu a popularização dos jogos eletrónicos com </w:t>
       </w:r>
       <w:r>
         <w:rPr>
@@ -6006,21 +5704,7 @@
         <w:rPr>
           <w:color w:val="000000" w:themeColor="text1"/>
         </w:rPr>
-        <w:t xml:space="preserve">, metal gear, vampire Killers(antecessor da franquia </w:t>
-      </w:r>
-      <w:proofErr w:type="spellStart"/>
-      <w:r>
-        <w:rPr>
-          <w:color w:val="000000" w:themeColor="text1"/>
-        </w:rPr>
-        <w:t>castlevania</w:t>
-      </w:r>
-      <w:proofErr w:type="spellEnd"/>
-      <w:r>
-        <w:rPr>
-          <w:color w:val="000000" w:themeColor="text1"/>
-        </w:rPr>
-        <w:t>),  The Legend of Zelda, entre vários outros que estão vivos até os dias de hoje podendo ser considerado o “boom” dessa indústria, mas antes dessa popularização, ouve a crise norte-americana dos jogos eletrónicos que foi uma grande recessão nessa indústria que ocorreu de 1983 até 1985 nos Estados Unidos. A saturação do mercado de jogos eletrónicos na segunda geração de consoles junto más decisões da líder Atari, e a ascensão do computador pessoal fizeram várias companhias de consoles quebrarem ou abandonarem o meio.</w:t>
+        <w:t>, metal gear, vampire Killers(antecessor da franquia castlevania),  The Legend of Zelda, entre vários outros que estão vivos até os dias de hoje podendo ser considerado o “boom” dessa indústria, mas antes dessa popularização, ouve a crise norte-americana dos jogos eletrónicos que foi uma grande recessão nessa indústria que ocorreu de 1983 até 1985 nos Estados Unidos. A saturação do mercado de jogos eletrónicos na segunda geração de consoles junto más decisões da líder Atari, e a ascensão do computador pessoal fizeram várias companhias de consoles quebrarem ou abandonarem o meio.</w:t>
       </w:r>
     </w:p>
     <w:p>
@@ -6113,7 +5797,6 @@
         </w:rPr>
         <w:t>(Master System, Mega Drive e Game Gear) e </w:t>
       </w:r>
-      <w:proofErr w:type="spellStart"/>
       <w:r>
         <w:rPr>
           <w:rStyle w:val="LinkdaInternet"/>
@@ -6124,7 +5807,6 @@
         </w:rPr>
         <w:t>famiclones</w:t>
       </w:r>
-      <w:proofErr w:type="spellEnd"/>
       <w:r>
         <w:rPr>
           <w:rStyle w:val="LinkdaInternet"/>
@@ -6133,29 +5815,7 @@
           <w:u w:val="none"/>
           <w:shd w:val="clear" w:color="auto" w:fill="FFFFFF"/>
         </w:rPr>
-        <w:t xml:space="preserve"> (Nome popular dado aos diversos tipos clones do videogame Japonês </w:t>
-      </w:r>
-      <w:proofErr w:type="spellStart"/>
-      <w:r>
-        <w:rPr>
-          <w:rStyle w:val="LinkdaInternet"/>
-          <w:bCs/>
-          <w:color w:val="000000" w:themeColor="text1"/>
-          <w:u w:val="none"/>
-          <w:shd w:val="clear" w:color="auto" w:fill="FFFFFF"/>
-        </w:rPr>
-        <w:t>Farmicon</w:t>
-      </w:r>
-      <w:proofErr w:type="spellEnd"/>
-      <w:r>
-        <w:rPr>
-          <w:rStyle w:val="LinkdaInternet"/>
-          <w:bCs/>
-          <w:color w:val="000000" w:themeColor="text1"/>
-          <w:u w:val="none"/>
-          <w:shd w:val="clear" w:color="auto" w:fill="FFFFFF"/>
-        </w:rPr>
-        <w:t xml:space="preserve"> da Nintendo)</w:t>
+        <w:t xml:space="preserve"> (Nome popular dado aos diversos tipos clones do videogame Japonês Farmicon da Nintendo)</w:t>
       </w:r>
       <w:r>
         <w:rPr>
@@ -6439,7 +6099,6 @@
         </w:rPr>
         <w:t>(</w:t>
       </w:r>
-      <w:proofErr w:type="spellStart"/>
       <w:r>
         <w:rPr>
           <w:rStyle w:val="LinkdaInternet"/>
@@ -6450,7 +6109,6 @@
         </w:rPr>
         <w:t>Dreamcast</w:t>
       </w:r>
-      <w:proofErr w:type="spellEnd"/>
       <w:r>
         <w:rPr>
           <w:bCs/>
@@ -6515,23 +6173,7 @@
           <w:bCs/>
           <w:color w:val="000000" w:themeColor="text1"/>
         </w:rPr>
-        <w:t xml:space="preserve">). No entanto a Sega, através de seu representante, a Tec Toy </w:t>
-      </w:r>
-      <w:proofErr w:type="spellStart"/>
-      <w:r>
-        <w:rPr>
-          <w:bCs/>
-          <w:color w:val="000000" w:themeColor="text1"/>
-        </w:rPr>
-        <w:t>Ind</w:t>
-      </w:r>
-      <w:proofErr w:type="spellEnd"/>
-      <w:r>
-        <w:rPr>
-          <w:bCs/>
-          <w:color w:val="000000" w:themeColor="text1"/>
-        </w:rPr>
-        <w:t>. de Brinquedos</w:t>
+        <w:t>). No entanto a Sega, através de seu representante, a Tec Toy Ind. de Brinquedos</w:t>
       </w:r>
       <w:r>
         <w:rPr>
@@ -6564,23 +6206,7 @@
           <w:bCs/>
           <w:color w:val="000000" w:themeColor="text1"/>
         </w:rPr>
-        <w:t xml:space="preserve">, com o </w:t>
-      </w:r>
-      <w:proofErr w:type="spellStart"/>
-      <w:r>
-        <w:rPr>
-          <w:bCs/>
-          <w:color w:val="000000" w:themeColor="text1"/>
-        </w:rPr>
-        <w:t>Dramcast</w:t>
-      </w:r>
-      <w:proofErr w:type="spellEnd"/>
-      <w:r>
-        <w:rPr>
-          <w:bCs/>
-          <w:color w:val="000000" w:themeColor="text1"/>
-        </w:rPr>
-        <w:t xml:space="preserve"> e o Saturn</w:t>
+        <w:t>, com o Dramcast e o Saturn</w:t>
       </w:r>
       <w:r>
         <w:rPr>
@@ -6833,7 +6459,6 @@
         </w:rPr>
         <w:t xml:space="preserve"> projetadas para isso, onde perfurado poderia sem interpretado como sim ou verdadeiro (</w:t>
       </w:r>
-      <w:proofErr w:type="spellStart"/>
       <w:r>
         <w:rPr>
           <w:bCs/>
@@ -6850,17 +6475,7 @@
           <w:sz w:val="24"/>
           <w:szCs w:val="24"/>
         </w:rPr>
-        <w:t>rue</w:t>
-      </w:r>
-      <w:proofErr w:type="spellEnd"/>
-      <w:r>
-        <w:rPr>
-          <w:bCs/>
-          <w:color w:val="000000" w:themeColor="text1"/>
-          <w:sz w:val="24"/>
-          <w:szCs w:val="24"/>
-        </w:rPr>
-        <w:t xml:space="preserve">) e onde não estavam perfurados poderiam ser interpretados como não ou </w:t>
+        <w:t xml:space="preserve">rue) e onde não estavam perfurados poderiam ser interpretados como não ou </w:t>
       </w:r>
       <w:r>
         <w:rPr>
@@ -6896,27 +6511,7 @@
           <w:sz w:val="24"/>
           <w:szCs w:val="24"/>
         </w:rPr>
-        <w:t xml:space="preserve"> originário do trabalho do matemático inglês Charles </w:t>
-      </w:r>
-      <w:proofErr w:type="spellStart"/>
-      <w:r>
-        <w:rPr>
-          <w:bCs/>
-          <w:color w:val="000000" w:themeColor="text1"/>
-          <w:sz w:val="24"/>
-          <w:szCs w:val="24"/>
-        </w:rPr>
-        <w:t>Bull</w:t>
-      </w:r>
-      <w:proofErr w:type="spellEnd"/>
-      <w:r>
-        <w:rPr>
-          <w:bCs/>
-          <w:color w:val="000000" w:themeColor="text1"/>
-          <w:sz w:val="24"/>
-          <w:szCs w:val="24"/>
-        </w:rPr>
-        <w:t>, ele publicou o sistema lógico que precedeu a logica utilizada em todos os hardwares e softwares na atualidade</w:t>
+        <w:t xml:space="preserve"> originário do trabalho do matemático inglês Charles Bull, ele publicou o sistema lógico que precedeu a logica utilizada em todos os hardwares e softwares na atualidade</w:t>
       </w:r>
       <w:r>
         <w:rPr>
@@ -7203,27 +6798,7 @@
           <w:color w:val="000000" w:themeColor="text1"/>
           <w:lang w:val="pt-PT"/>
         </w:rPr>
-        <w:t xml:space="preserve">em 1994 com o jogo Star Fox para o Super Nintendo </w:t>
-      </w:r>
-      <w:proofErr w:type="spellStart"/>
-      <w:r>
-        <w:rPr>
-          <w:rFonts w:ascii="Times New Roman" w:eastAsia="Times New Roman" w:hAnsi="Times New Roman" w:cs="Times New Roman"/>
-          <w:bCs/>
-          <w:color w:val="000000" w:themeColor="text1"/>
-          <w:lang w:val="pt-PT"/>
-        </w:rPr>
-        <w:t>Entreteniment</w:t>
-      </w:r>
-      <w:proofErr w:type="spellEnd"/>
-      <w:r>
-        <w:rPr>
-          <w:rFonts w:ascii="Times New Roman" w:eastAsia="Times New Roman" w:hAnsi="Times New Roman" w:cs="Times New Roman"/>
-          <w:bCs/>
-          <w:color w:val="000000" w:themeColor="text1"/>
-          <w:lang w:val="pt-PT"/>
-        </w:rPr>
-        <w:t xml:space="preserve"> System(SNES) no qual o cartucho do jogo tinha um chip extra responsável por fazer esses cálculos.</w:t>
+        <w:t>em 1994 com o jogo Star Fox para o Super Nintendo Entreteniment System(SNES) no qual o cartucho do jogo tinha um chip extra responsável por fazer esses cálculos.</w:t>
       </w:r>
     </w:p>
     <w:p>
@@ -7394,36 +6969,8 @@
           <w:sz w:val="24"/>
           <w:szCs w:val="24"/>
         </w:rPr>
-        <w:t xml:space="preserve">A primeira Engine a ser utilizada comercialmente foi a </w:t>
-      </w:r>
-      <w:proofErr w:type="spellStart"/>
-      <w:r>
-        <w:rPr>
-          <w:color w:val="000000" w:themeColor="text1"/>
-          <w:sz w:val="24"/>
-          <w:szCs w:val="24"/>
-        </w:rPr>
-        <w:t>Freescape</w:t>
-      </w:r>
-      <w:proofErr w:type="spellEnd"/>
-      <w:r>
-        <w:rPr>
-          <w:color w:val="000000" w:themeColor="text1"/>
-          <w:sz w:val="24"/>
-          <w:szCs w:val="24"/>
-        </w:rPr>
-        <w:t xml:space="preserve"> em 1987, ela foi usada na criação de diversos jogos de FPS (</w:t>
-      </w:r>
-      <w:proofErr w:type="spellStart"/>
-      <w:r>
-        <w:rPr>
-          <w:color w:val="000000" w:themeColor="text1"/>
-          <w:sz w:val="24"/>
-          <w:szCs w:val="24"/>
-        </w:rPr>
-        <w:t>Fist</w:t>
-      </w:r>
-      <w:proofErr w:type="spellEnd"/>
+        <w:t>A primeira Engine a ser utilizada comercialmente foi a Freescape em 1987, ela foi usada na criação de diversos jogos de FPS (Fist Person Shooter) como Driller</w:t>
+      </w:r>
       <w:r>
         <w:rPr>
           <w:color w:val="000000" w:themeColor="text1"/>
@@ -7432,67 +6979,13 @@
         </w:rPr>
         <w:t xml:space="preserve"> </w:t>
       </w:r>
-      <w:proofErr w:type="spellStart"/>
-      <w:r>
-        <w:rPr>
-          <w:color w:val="000000" w:themeColor="text1"/>
-          <w:sz w:val="24"/>
-          <w:szCs w:val="24"/>
-        </w:rPr>
-        <w:t>Person</w:t>
-      </w:r>
-      <w:proofErr w:type="spellEnd"/>
-      <w:r>
-        <w:rPr>
-          <w:color w:val="000000" w:themeColor="text1"/>
-          <w:sz w:val="24"/>
-          <w:szCs w:val="24"/>
-        </w:rPr>
-        <w:t xml:space="preserve"> Shooter) como </w:t>
-      </w:r>
-      <w:proofErr w:type="spellStart"/>
-      <w:r>
-        <w:rPr>
-          <w:color w:val="000000" w:themeColor="text1"/>
-          <w:sz w:val="24"/>
-          <w:szCs w:val="24"/>
-        </w:rPr>
-        <w:t>Driller</w:t>
-      </w:r>
-      <w:proofErr w:type="spellEnd"/>
-      <w:r>
-        <w:rPr>
-          <w:color w:val="000000" w:themeColor="text1"/>
-          <w:sz w:val="24"/>
-          <w:szCs w:val="24"/>
-        </w:rPr>
-        <w:t xml:space="preserve"> </w:t>
-      </w:r>
-      <w:r>
-        <w:rPr>
-          <w:color w:val="000000" w:themeColor="text1"/>
-          <w:sz w:val="24"/>
-          <w:szCs w:val="24"/>
-        </w:rPr>
-        <w:t xml:space="preserve">e </w:t>
-      </w:r>
-      <w:proofErr w:type="spellStart"/>
-      <w:r>
-        <w:rPr>
-          <w:color w:val="000000" w:themeColor="text1"/>
-          <w:sz w:val="24"/>
-          <w:szCs w:val="24"/>
-        </w:rPr>
-        <w:t>Dark</w:t>
-      </w:r>
-      <w:proofErr w:type="spellEnd"/>
-      <w:r>
-        <w:rPr>
-          <w:color w:val="000000" w:themeColor="text1"/>
-          <w:sz w:val="24"/>
-          <w:szCs w:val="24"/>
-        </w:rPr>
-        <w:t xml:space="preserve"> Side porem o termo </w:t>
+      <w:r>
+        <w:rPr>
+          <w:color w:val="000000" w:themeColor="text1"/>
+          <w:sz w:val="24"/>
+          <w:szCs w:val="24"/>
+        </w:rPr>
+        <w:t xml:space="preserve">e Dark Side porem o termo </w:t>
       </w:r>
       <w:r>
         <w:rPr>
@@ -7530,43 +7023,7 @@
           <w:sz w:val="24"/>
           <w:szCs w:val="24"/>
         </w:rPr>
-        <w:t xml:space="preserve"> só veio a ser criado na década seguinte onde os jogos do género se popularizaram e ela passou a ser usada constantemente na criação desses, o trio dos famosos jogos: </w:t>
-      </w:r>
-      <w:proofErr w:type="spellStart"/>
-      <w:r>
-        <w:rPr>
-          <w:color w:val="000000" w:themeColor="text1"/>
-          <w:sz w:val="24"/>
-          <w:szCs w:val="24"/>
-        </w:rPr>
-        <w:t>Doom</w:t>
-      </w:r>
-      <w:proofErr w:type="spellEnd"/>
-      <w:r>
-        <w:rPr>
-          <w:color w:val="000000" w:themeColor="text1"/>
-          <w:sz w:val="24"/>
-          <w:szCs w:val="24"/>
-        </w:rPr>
-        <w:t xml:space="preserve">, Quake e </w:t>
-      </w:r>
-      <w:proofErr w:type="spellStart"/>
-      <w:r>
-        <w:rPr>
-          <w:color w:val="000000" w:themeColor="text1"/>
-          <w:sz w:val="24"/>
-          <w:szCs w:val="24"/>
-        </w:rPr>
-        <w:t>Wolfenstein</w:t>
-      </w:r>
-      <w:proofErr w:type="spellEnd"/>
-      <w:r>
-        <w:rPr>
-          <w:color w:val="000000" w:themeColor="text1"/>
-          <w:sz w:val="24"/>
-          <w:szCs w:val="24"/>
-        </w:rPr>
-        <w:t xml:space="preserve"> foram os principais responsáveis pela popularização dos FPS.</w:t>
+        <w:t xml:space="preserve"> só veio a ser criado na década seguinte onde os jogos do género se popularizaram e ela passou a ser usada constantemente na criação desses, o trio dos famosos jogos: Doom, Quake e Wolfenstein foram os principais responsáveis pela popularização dos FPS.</w:t>
       </w:r>
     </w:p>
     <w:p>
@@ -7594,159 +7051,15 @@
           <w:sz w:val="24"/>
           <w:szCs w:val="24"/>
         </w:rPr>
-        <w:t xml:space="preserve"> são as principais responsáveis na criação de jogos, algumas como: </w:t>
-      </w:r>
-      <w:proofErr w:type="spellStart"/>
-      <w:r>
-        <w:rPr>
-          <w:color w:val="000000" w:themeColor="text1"/>
-          <w:sz w:val="24"/>
-          <w:szCs w:val="24"/>
-        </w:rPr>
-        <w:t>Unreal</w:t>
-      </w:r>
-      <w:proofErr w:type="spellEnd"/>
-      <w:r>
-        <w:rPr>
-          <w:color w:val="000000" w:themeColor="text1"/>
-          <w:sz w:val="24"/>
-          <w:szCs w:val="24"/>
-        </w:rPr>
-        <w:t xml:space="preserve"> Engine, Unity Engine, </w:t>
-      </w:r>
-      <w:proofErr w:type="spellStart"/>
-      <w:r>
-        <w:rPr>
-          <w:color w:val="000000" w:themeColor="text1"/>
-          <w:sz w:val="24"/>
-          <w:szCs w:val="24"/>
-        </w:rPr>
-        <w:t>Source</w:t>
-      </w:r>
-      <w:proofErr w:type="spellEnd"/>
-      <w:r>
-        <w:rPr>
-          <w:color w:val="000000" w:themeColor="text1"/>
-          <w:sz w:val="24"/>
-          <w:szCs w:val="24"/>
-        </w:rPr>
-        <w:t xml:space="preserve"> Engine, </w:t>
-      </w:r>
-      <w:proofErr w:type="spellStart"/>
-      <w:r>
-        <w:rPr>
-          <w:color w:val="000000" w:themeColor="text1"/>
-          <w:sz w:val="24"/>
-          <w:szCs w:val="24"/>
-        </w:rPr>
-        <w:t>Construct</w:t>
-      </w:r>
-      <w:proofErr w:type="spellEnd"/>
-      <w:r>
-        <w:rPr>
-          <w:color w:val="000000" w:themeColor="text1"/>
-          <w:sz w:val="24"/>
-          <w:szCs w:val="24"/>
-        </w:rPr>
-        <w:t xml:space="preserve"> 3 e Game </w:t>
-      </w:r>
-      <w:proofErr w:type="spellStart"/>
-      <w:r>
-        <w:rPr>
-          <w:color w:val="000000" w:themeColor="text1"/>
-          <w:sz w:val="24"/>
-          <w:szCs w:val="24"/>
-        </w:rPr>
-        <w:t>Maker</w:t>
-      </w:r>
-      <w:proofErr w:type="spellEnd"/>
-      <w:r>
-        <w:rPr>
-          <w:color w:val="000000" w:themeColor="text1"/>
-          <w:sz w:val="24"/>
-          <w:szCs w:val="24"/>
-        </w:rPr>
-        <w:t xml:space="preserve"> </w:t>
-      </w:r>
-      <w:proofErr w:type="spellStart"/>
-      <w:r>
-        <w:rPr>
-          <w:color w:val="000000" w:themeColor="text1"/>
-          <w:sz w:val="24"/>
-          <w:szCs w:val="24"/>
-        </w:rPr>
-        <w:t>Studio</w:t>
-      </w:r>
-      <w:proofErr w:type="spellEnd"/>
-      <w:r>
-        <w:rPr>
-          <w:color w:val="000000" w:themeColor="text1"/>
-          <w:sz w:val="24"/>
-          <w:szCs w:val="24"/>
-        </w:rPr>
-        <w:t xml:space="preserve"> permitem que alem do seu uso profissional, também possam ser utilizadas de forma pessoal ou estudantil no desenvolvimento de jogos apenas por estudo, a Game </w:t>
-      </w:r>
-      <w:proofErr w:type="spellStart"/>
-      <w:r>
-        <w:rPr>
-          <w:color w:val="000000" w:themeColor="text1"/>
-          <w:sz w:val="24"/>
-          <w:szCs w:val="24"/>
-        </w:rPr>
-        <w:t>Maker</w:t>
-      </w:r>
-      <w:proofErr w:type="spellEnd"/>
-      <w:r>
-        <w:rPr>
-          <w:color w:val="000000" w:themeColor="text1"/>
-          <w:sz w:val="24"/>
-          <w:szCs w:val="24"/>
-        </w:rPr>
-        <w:t xml:space="preserve"> </w:t>
-      </w:r>
-      <w:proofErr w:type="spellStart"/>
-      <w:r>
-        <w:rPr>
-          <w:color w:val="000000" w:themeColor="text1"/>
-          <w:sz w:val="24"/>
-          <w:szCs w:val="24"/>
-        </w:rPr>
-        <w:t>Studio</w:t>
-      </w:r>
-      <w:proofErr w:type="spellEnd"/>
-      <w:r>
-        <w:rPr>
-          <w:color w:val="000000" w:themeColor="text1"/>
-          <w:sz w:val="24"/>
-          <w:szCs w:val="24"/>
-        </w:rPr>
-        <w:t xml:space="preserve"> por exemplo não utiliza diretamente de uma linguagem de programação, apenas através de sua interface é possível criar </w:t>
-      </w:r>
-      <w:r>
-        <w:rPr>
-          <w:color w:val="000000" w:themeColor="text1"/>
-          <w:sz w:val="24"/>
-          <w:szCs w:val="24"/>
-        </w:rPr>
-        <w:t xml:space="preserve">jogos completos, o título de sucesso </w:t>
-      </w:r>
-      <w:proofErr w:type="spellStart"/>
-      <w:r>
-        <w:rPr>
-          <w:color w:val="000000" w:themeColor="text1"/>
-          <w:sz w:val="24"/>
-          <w:szCs w:val="24"/>
-        </w:rPr>
-        <w:t>Undertale</w:t>
-      </w:r>
-      <w:proofErr w:type="spellEnd"/>
-      <w:r>
-        <w:rPr>
-          <w:color w:val="000000" w:themeColor="text1"/>
-          <w:sz w:val="24"/>
-          <w:szCs w:val="24"/>
-        </w:rPr>
-        <w:t xml:space="preserve"> foi criado totalmente </w:t>
+        <w:t xml:space="preserve"> são as principais responsáveis na criação de jogos, algumas como: Unreal Engine, Unity Engine, Source Engine, Construct 3 e Game Maker Studio permitem que alem do seu uso profissional, também possam ser utilizadas de forma pessoal ou estudantil no desenvolvimento de jogos apenas por estudo, a Game Maker Studio por exemplo não utiliza diretamente de uma linguagem de programação, apenas através de sua interface é possível criar </w:t>
+      </w:r>
+      <w:r>
+        <w:rPr>
+          <w:color w:val="000000" w:themeColor="text1"/>
+          <w:sz w:val="24"/>
+          <w:szCs w:val="24"/>
+        </w:rPr>
+        <w:t xml:space="preserve">jogos completos, o título de sucesso Undertale foi criado totalmente </w:t>
       </w:r>
       <w:r>
         <w:rPr>
@@ -7755,25 +7068,7 @@
           <w:szCs w:val="24"/>
         </w:rPr>
         <w:lastRenderedPageBreak/>
-        <w:t xml:space="preserve">nela, Enquanto outras como a Unity e a </w:t>
-      </w:r>
-      <w:proofErr w:type="spellStart"/>
-      <w:r>
-        <w:rPr>
-          <w:color w:val="000000" w:themeColor="text1"/>
-          <w:sz w:val="24"/>
-          <w:szCs w:val="24"/>
-        </w:rPr>
-        <w:t>Unreal</w:t>
-      </w:r>
-      <w:proofErr w:type="spellEnd"/>
-      <w:r>
-        <w:rPr>
-          <w:color w:val="000000" w:themeColor="text1"/>
-          <w:sz w:val="24"/>
-          <w:szCs w:val="24"/>
-        </w:rPr>
-        <w:t xml:space="preserve"> disponibilizam dentro de sua própria interface ou site oficial, documentações e tutorias de vídeo que ensinam o seu uso.</w:t>
+        <w:t>nela, Enquanto outras como a Unity e a Unreal disponibilizam dentro de sua própria interface ou site oficial, documentações e tutorias de vídeo que ensinam o seu uso.</w:t>
       </w:r>
       <w:r>
         <w:rPr>
@@ -7988,9 +7283,8 @@
           <w:sz w:val="24"/>
           <w:szCs w:val="24"/>
         </w:rPr>
-        <w:t>“</w:t>
-      </w:r>
-      <w:proofErr w:type="spellStart"/>
+        <w:t>“Over the Edge Entertainment”</w:t>
+      </w:r>
       <w:r>
         <w:rPr>
           <w:i/>
@@ -7999,120 +7293,15 @@
           <w:sz w:val="24"/>
           <w:szCs w:val="24"/>
         </w:rPr>
-        <w:t>Over</w:t>
-      </w:r>
-      <w:proofErr w:type="spellEnd"/>
-      <w:r>
-        <w:rPr>
-          <w:i/>
-          <w:iCs/>
-          <w:color w:val="000000" w:themeColor="text1"/>
-          <w:sz w:val="24"/>
-          <w:szCs w:val="24"/>
-        </w:rPr>
         <w:t xml:space="preserve"> </w:t>
       </w:r>
-      <w:proofErr w:type="spellStart"/>
-      <w:r>
-        <w:rPr>
-          <w:i/>
-          <w:iCs/>
-          <w:color w:val="000000" w:themeColor="text1"/>
-          <w:sz w:val="24"/>
-          <w:szCs w:val="24"/>
-        </w:rPr>
-        <w:t>the</w:t>
-      </w:r>
-      <w:proofErr w:type="spellEnd"/>
-      <w:r>
-        <w:rPr>
-          <w:i/>
-          <w:iCs/>
-          <w:color w:val="000000" w:themeColor="text1"/>
-          <w:sz w:val="24"/>
-          <w:szCs w:val="24"/>
-        </w:rPr>
-        <w:t xml:space="preserve"> </w:t>
-      </w:r>
-      <w:proofErr w:type="spellStart"/>
-      <w:r>
-        <w:rPr>
-          <w:i/>
-          <w:iCs/>
-          <w:color w:val="000000" w:themeColor="text1"/>
-          <w:sz w:val="24"/>
-          <w:szCs w:val="24"/>
-        </w:rPr>
-        <w:t>Edge</w:t>
-      </w:r>
-      <w:proofErr w:type="spellEnd"/>
-      <w:r>
-        <w:rPr>
-          <w:i/>
-          <w:iCs/>
-          <w:color w:val="000000" w:themeColor="text1"/>
-          <w:sz w:val="24"/>
-          <w:szCs w:val="24"/>
-        </w:rPr>
-        <w:t xml:space="preserve"> </w:t>
-      </w:r>
-      <w:proofErr w:type="spellStart"/>
-      <w:r>
-        <w:rPr>
-          <w:i/>
-          <w:iCs/>
-          <w:color w:val="000000" w:themeColor="text1"/>
-          <w:sz w:val="24"/>
-          <w:szCs w:val="24"/>
-        </w:rPr>
-        <w:t>Entertainment</w:t>
-      </w:r>
-      <w:proofErr w:type="spellEnd"/>
-      <w:r>
-        <w:rPr>
-          <w:i/>
-          <w:iCs/>
-          <w:color w:val="000000" w:themeColor="text1"/>
-          <w:sz w:val="24"/>
-          <w:szCs w:val="24"/>
-        </w:rPr>
-        <w:t>”</w:t>
-      </w:r>
-      <w:r>
-        <w:rPr>
-          <w:i/>
-          <w:iCs/>
-          <w:color w:val="000000" w:themeColor="text1"/>
-          <w:sz w:val="24"/>
-          <w:szCs w:val="24"/>
-        </w:rPr>
-        <w:t xml:space="preserve"> </w:t>
-      </w:r>
-      <w:r>
-        <w:rPr>
-          <w:color w:val="000000" w:themeColor="text1"/>
-          <w:sz w:val="24"/>
-          <w:szCs w:val="24"/>
-        </w:rPr>
-        <w:t xml:space="preserve">que fora rebatizada em 2007 para o nome atual, o seu principal produto é a Unity Engine que foi lançada em 2005 em uma conferencia da Apple, ela foi criada originalmente para ser utilizada apenas no </w:t>
-      </w:r>
-      <w:proofErr w:type="gramStart"/>
-      <w:r>
-        <w:rPr>
-          <w:color w:val="000000" w:themeColor="text1"/>
-          <w:sz w:val="24"/>
-          <w:szCs w:val="24"/>
-        </w:rPr>
-        <w:t>MAC</w:t>
-      </w:r>
-      <w:proofErr w:type="gramEnd"/>
-      <w:r>
-        <w:rPr>
-          <w:color w:val="000000" w:themeColor="text1"/>
-          <w:sz w:val="24"/>
-          <w:szCs w:val="24"/>
-        </w:rPr>
-        <w:t xml:space="preserve"> mas posteriormente </w:t>
+      <w:r>
+        <w:rPr>
+          <w:color w:val="000000" w:themeColor="text1"/>
+          <w:sz w:val="24"/>
+          <w:szCs w:val="24"/>
+        </w:rPr>
+        <w:t xml:space="preserve">que fora rebatizada em 2007 para o nome atual, o seu principal produto é a Unity Engine que foi lançada em 2005 em uma conferencia da Apple, ela foi criada originalmente para ser utilizada apenas no MAC mas posteriormente </w:t>
       </w:r>
       <w:r>
         <w:rPr>
@@ -8268,25 +7457,7 @@
           <w:sz w:val="24"/>
           <w:szCs w:val="24"/>
         </w:rPr>
-        <w:t xml:space="preserve">s, mobile, VR e AR) utilizando um editor visual e programação através de </w:t>
-      </w:r>
-      <w:proofErr w:type="spellStart"/>
-      <w:r>
-        <w:rPr>
-          <w:color w:val="000000" w:themeColor="text1"/>
-          <w:sz w:val="24"/>
-          <w:szCs w:val="24"/>
-        </w:rPr>
-        <w:t>scripting</w:t>
-      </w:r>
-      <w:proofErr w:type="spellEnd"/>
-      <w:r>
-        <w:rPr>
-          <w:color w:val="000000" w:themeColor="text1"/>
-          <w:sz w:val="24"/>
-          <w:szCs w:val="24"/>
-        </w:rPr>
-        <w:t>, oferecendo aos utilizadores ferramentas profissionais, capazes de preencher os requisitos de qualquer jogo</w:t>
+        <w:t>s, mobile, VR e AR) utilizando um editor visual e programação através de scripting, oferecendo aos utilizadores ferramentas profissionais, capazes de preencher os requisitos de qualquer jogo</w:t>
       </w:r>
       <w:r>
         <w:rPr>
@@ -8334,169 +7505,7 @@
           <w:sz w:val="24"/>
           <w:szCs w:val="24"/>
         </w:rPr>
-        <w:t xml:space="preserve"> "</w:t>
-      </w:r>
-      <w:proofErr w:type="spellStart"/>
-      <w:r>
-        <w:rPr>
-          <w:color w:val="000000" w:themeColor="text1"/>
-          <w:sz w:val="24"/>
-          <w:szCs w:val="24"/>
-        </w:rPr>
-        <w:t>Monument</w:t>
-      </w:r>
-      <w:proofErr w:type="spellEnd"/>
-      <w:r>
-        <w:rPr>
-          <w:color w:val="000000" w:themeColor="text1"/>
-          <w:sz w:val="24"/>
-          <w:szCs w:val="24"/>
-        </w:rPr>
-        <w:t xml:space="preserve"> </w:t>
-      </w:r>
-      <w:proofErr w:type="spellStart"/>
-      <w:r>
-        <w:rPr>
-          <w:color w:val="000000" w:themeColor="text1"/>
-          <w:sz w:val="24"/>
-          <w:szCs w:val="24"/>
-        </w:rPr>
-        <w:t>Valley</w:t>
-      </w:r>
-      <w:proofErr w:type="spellEnd"/>
-      <w:r>
-        <w:rPr>
-          <w:color w:val="000000" w:themeColor="text1"/>
-          <w:sz w:val="24"/>
-          <w:szCs w:val="24"/>
-        </w:rPr>
-        <w:t>", "GRIS", "</w:t>
-      </w:r>
-      <w:proofErr w:type="spellStart"/>
-      <w:r>
-        <w:rPr>
-          <w:color w:val="000000" w:themeColor="text1"/>
-          <w:sz w:val="24"/>
-          <w:szCs w:val="24"/>
-        </w:rPr>
-        <w:t>Cuphead</w:t>
-      </w:r>
-      <w:proofErr w:type="spellEnd"/>
-      <w:r>
-        <w:rPr>
-          <w:color w:val="000000" w:themeColor="text1"/>
-          <w:sz w:val="24"/>
-          <w:szCs w:val="24"/>
-        </w:rPr>
-        <w:t>", “</w:t>
-      </w:r>
-      <w:proofErr w:type="spellStart"/>
-      <w:r>
-        <w:rPr>
-          <w:color w:val="000000" w:themeColor="text1"/>
-          <w:sz w:val="24"/>
-          <w:szCs w:val="24"/>
-        </w:rPr>
-        <w:t>Hollow</w:t>
-      </w:r>
-      <w:proofErr w:type="spellEnd"/>
-      <w:r>
-        <w:rPr>
-          <w:color w:val="000000" w:themeColor="text1"/>
-          <w:sz w:val="24"/>
-          <w:szCs w:val="24"/>
-        </w:rPr>
-        <w:t xml:space="preserve"> </w:t>
-      </w:r>
-      <w:proofErr w:type="spellStart"/>
-      <w:r>
-        <w:rPr>
-          <w:color w:val="000000" w:themeColor="text1"/>
-          <w:sz w:val="24"/>
-          <w:szCs w:val="24"/>
-        </w:rPr>
-        <w:t>Knight</w:t>
-      </w:r>
-      <w:proofErr w:type="spellEnd"/>
-      <w:r>
-        <w:rPr>
-          <w:color w:val="000000" w:themeColor="text1"/>
-          <w:sz w:val="24"/>
-          <w:szCs w:val="24"/>
-        </w:rPr>
-        <w:t>”, “</w:t>
-      </w:r>
-      <w:proofErr w:type="spellStart"/>
-      <w:r>
-        <w:rPr>
-          <w:color w:val="000000" w:themeColor="text1"/>
-          <w:sz w:val="24"/>
-          <w:szCs w:val="24"/>
-        </w:rPr>
-        <w:t>HearthStone</w:t>
-      </w:r>
-      <w:proofErr w:type="spellEnd"/>
-      <w:r>
-        <w:rPr>
-          <w:color w:val="000000" w:themeColor="text1"/>
-          <w:sz w:val="24"/>
-          <w:szCs w:val="24"/>
-        </w:rPr>
-        <w:t>”, “</w:t>
-      </w:r>
-      <w:proofErr w:type="spellStart"/>
-      <w:r>
-        <w:rPr>
-          <w:color w:val="000000" w:themeColor="text1"/>
-          <w:sz w:val="24"/>
-          <w:szCs w:val="24"/>
-        </w:rPr>
-        <w:t>Rust</w:t>
-      </w:r>
-      <w:proofErr w:type="spellEnd"/>
-      <w:r>
-        <w:rPr>
-          <w:color w:val="000000" w:themeColor="text1"/>
-          <w:sz w:val="24"/>
-          <w:szCs w:val="24"/>
-        </w:rPr>
-        <w:t>”, “</w:t>
-      </w:r>
-      <w:proofErr w:type="spellStart"/>
-      <w:r>
-        <w:rPr>
-          <w:color w:val="000000" w:themeColor="text1"/>
-          <w:sz w:val="24"/>
-          <w:szCs w:val="24"/>
-        </w:rPr>
-        <w:t>Genshin</w:t>
-      </w:r>
-      <w:proofErr w:type="spellEnd"/>
-      <w:r>
-        <w:rPr>
-          <w:color w:val="000000" w:themeColor="text1"/>
-          <w:sz w:val="24"/>
-          <w:szCs w:val="24"/>
-        </w:rPr>
-        <w:t xml:space="preserve"> </w:t>
-      </w:r>
-      <w:proofErr w:type="spellStart"/>
-      <w:r>
-        <w:rPr>
-          <w:color w:val="000000" w:themeColor="text1"/>
-          <w:sz w:val="24"/>
-          <w:szCs w:val="24"/>
-        </w:rPr>
-        <w:t>Impact</w:t>
-      </w:r>
-      <w:proofErr w:type="spellEnd"/>
-      <w:r>
-        <w:rPr>
-          <w:color w:val="000000" w:themeColor="text1"/>
-          <w:sz w:val="24"/>
-          <w:szCs w:val="24"/>
-        </w:rPr>
-        <w:t xml:space="preserve">”, e outros tantos que, provavelmente, preencheriam uma página completa. </w:t>
+        <w:t xml:space="preserve"> "Monument Valley", "GRIS", "Cuphead", “Hollow Knight”, “HearthStone”, “Rust”, “Genshin Impact”, e outros tantos que, provavelmente, preencheriam uma página completa. </w:t>
       </w:r>
     </w:p>
     <w:p>
@@ -8544,43 +7553,7 @@
           <w:sz w:val="24"/>
           <w:szCs w:val="24"/>
         </w:rPr>
-        <w:t>O motor de jogos Unity 3D possui uma interface bastante simples e amigável para o desenvolvimento de jogos de diversos gêneros. Sua área de trabalho é composta de várias janelas chamadas “</w:t>
-      </w:r>
-      <w:proofErr w:type="spellStart"/>
-      <w:r>
-        <w:rPr>
-          <w:color w:val="000000" w:themeColor="text1"/>
-          <w:sz w:val="24"/>
-          <w:szCs w:val="24"/>
-        </w:rPr>
-        <w:t>views</w:t>
-      </w:r>
-      <w:proofErr w:type="spellEnd"/>
-      <w:r>
-        <w:rPr>
-          <w:color w:val="000000" w:themeColor="text1"/>
-          <w:sz w:val="24"/>
-          <w:szCs w:val="24"/>
-        </w:rPr>
-        <w:t xml:space="preserve">”, cada uma com um propósito específico. É possível criar games para iOS, Android, BlackBerry, Windows </w:t>
-      </w:r>
-      <w:proofErr w:type="spellStart"/>
-      <w:r>
-        <w:rPr>
-          <w:color w:val="000000" w:themeColor="text1"/>
-          <w:sz w:val="24"/>
-          <w:szCs w:val="24"/>
-        </w:rPr>
-        <w:t>Phone</w:t>
-      </w:r>
-      <w:proofErr w:type="spellEnd"/>
-      <w:r>
-        <w:rPr>
-          <w:color w:val="000000" w:themeColor="text1"/>
-          <w:sz w:val="24"/>
-          <w:szCs w:val="24"/>
-        </w:rPr>
-        <w:t xml:space="preserve"> ou Windows.</w:t>
+        <w:t>O motor de jogos Unity 3D possui uma interface bastante simples e amigável para o desenvolvimento de jogos de diversos gêneros. Sua área de trabalho é composta de várias janelas chamadas “views”, cada uma com um propósito específico. É possível criar games para iOS, Android, BlackBerry, Windows Phone ou Windows.</w:t>
       </w:r>
       <w:r>
         <w:rPr>
@@ -8596,25 +7569,7 @@
           <w:sz w:val="24"/>
           <w:szCs w:val="24"/>
         </w:rPr>
-        <w:t xml:space="preserve">No programa Unity são utilizados diversos tipos de linguagem de programação, principalmente as linguagens C++ e C#, nos scripts dos objetos do jogo. Estas mesmas também são aplicadas em outros jogos, mesmo fora da Unity, por serem versáteis e terem um bom desempenho. Os games do Unity são baseados em cenas, os Game </w:t>
-      </w:r>
-      <w:proofErr w:type="spellStart"/>
-      <w:r>
-        <w:rPr>
-          <w:color w:val="000000" w:themeColor="text1"/>
-          <w:sz w:val="24"/>
-          <w:szCs w:val="24"/>
-        </w:rPr>
-        <w:t>Objects</w:t>
-      </w:r>
-      <w:proofErr w:type="spellEnd"/>
-      <w:r>
-        <w:rPr>
-          <w:color w:val="000000" w:themeColor="text1"/>
-          <w:sz w:val="24"/>
-          <w:szCs w:val="24"/>
-        </w:rPr>
-        <w:t xml:space="preserve"> são praticamente todos os objetos dentro da cena.</w:t>
+        <w:t>No programa Unity são utilizados diversos tipos de linguagem de programação, principalmente as linguagens C++ e C#, nos scripts dos objetos do jogo. Estas mesmas também são aplicadas em outros jogos, mesmo fora da Unity, por serem versáteis e terem um bom desempenho. Os games do Unity são baseados em cenas, os Game Objects são praticamente todos os objetos dentro da cena.</w:t>
       </w:r>
     </w:p>
     <w:p>
@@ -8642,20 +7597,8 @@
           <w:sz w:val="24"/>
           <w:szCs w:val="24"/>
         </w:rPr>
-        <w:t xml:space="preserve">Game </w:t>
-      </w:r>
-      <w:proofErr w:type="spellStart"/>
-      <w:r>
-        <w:rPr>
-          <w:b/>
-          <w:bCs/>
-          <w:color w:val="000000" w:themeColor="text1"/>
-          <w:sz w:val="24"/>
-          <w:szCs w:val="24"/>
-        </w:rPr>
-        <w:t>Objects</w:t>
-      </w:r>
-      <w:proofErr w:type="spellEnd"/>
+        <w:t>Game Objects</w:t>
+      </w:r>
     </w:p>
     <w:p>
       <w:pPr>
@@ -8674,18 +7617,8 @@
           <w:sz w:val="24"/>
           <w:szCs w:val="24"/>
         </w:rPr>
-        <w:t xml:space="preserve">Game </w:t>
-      </w:r>
-      <w:proofErr w:type="spellStart"/>
-      <w:r>
-        <w:rPr>
-          <w:color w:val="000000" w:themeColor="text1"/>
-          <w:sz w:val="24"/>
-          <w:szCs w:val="24"/>
-        </w:rPr>
-        <w:t>objects</w:t>
-      </w:r>
-      <w:proofErr w:type="spellEnd"/>
+        <w:t>Game objects</w:t>
+      </w:r>
       <w:r>
         <w:rPr>
           <w:color w:val="000000" w:themeColor="text1"/>
@@ -8709,25 +7642,7 @@
           <w:szCs w:val="24"/>
         </w:rPr>
         <w:lastRenderedPageBreak/>
-        <w:t xml:space="preserve">esta dentro de uma cena na </w:t>
-      </w:r>
-      <w:proofErr w:type="spellStart"/>
-      <w:r>
-        <w:rPr>
-          <w:color w:val="000000" w:themeColor="text1"/>
-          <w:sz w:val="24"/>
-          <w:szCs w:val="24"/>
-        </w:rPr>
-        <w:t>unity</w:t>
-      </w:r>
-      <w:proofErr w:type="spellEnd"/>
-      <w:r>
-        <w:rPr>
-          <w:color w:val="000000" w:themeColor="text1"/>
-          <w:sz w:val="24"/>
-          <w:szCs w:val="24"/>
-        </w:rPr>
-        <w:t xml:space="preserve">, </w:t>
+        <w:t xml:space="preserve">esta dentro de uma cena na unity, </w:t>
       </w:r>
       <w:r>
         <w:rPr>
@@ -8823,7 +7738,7 @@
           <w:szCs w:val="24"/>
         </w:rPr>
         <w:drawing>
-          <wp:anchor distT="0" distB="0" distL="114300" distR="114300" simplePos="0" relativeHeight="251658240" behindDoc="1" locked="0" layoutInCell="1" allowOverlap="1" wp14:anchorId="39F87FE7" wp14:editId="51A5311E">
+          <wp:anchor distT="0" distB="0" distL="114300" distR="114300" simplePos="0" relativeHeight="251646976" behindDoc="1" locked="0" layoutInCell="1" allowOverlap="1" wp14:anchorId="39F87FE7" wp14:editId="3EAFD8C0">
             <wp:simplePos x="0" y="0"/>
             <wp:positionH relativeFrom="column">
               <wp:align>center</wp:align>
@@ -8910,7 +7825,7 @@
           <w:noProof/>
         </w:rPr>
         <w:pict w14:anchorId="2DFD92C2">
-          <v:shape id="Caixa de Texto 8" o:spid="_x0000_s1031" type="#_x0000_t202" style="position:absolute;left:0;text-align:left;margin-left:0;margin-top:581.65pt;width:214.6pt;height:25.8pt;z-index:251663360;visibility:visible;mso-wrap-style:square;mso-width-percent:0;mso-height-percent:0;mso-wrap-distance-left:9pt;mso-wrap-distance-top:0;mso-wrap-distance-right:9pt;mso-wrap-distance-bottom:0;mso-position-horizontal:center;mso-position-horizontal-relative:text;mso-position-vertical:absolute;mso-position-vertical-relative:text;mso-width-percent:0;mso-height-percent:0;mso-width-relative:margin;mso-height-relative:margin;v-text-anchor:top" o:gfxdata="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" stroked="f">
+          <v:shape id="Caixa de Texto 8" o:spid="_x0000_s1031" type="#_x0000_t202" style="position:absolute;left:0;text-align:left;margin-left:0;margin-top:581.65pt;width:214.6pt;height:25.8pt;z-index:251661312;visibility:visible;mso-wrap-style:square;mso-width-percent:0;mso-height-percent:0;mso-wrap-distance-left:9pt;mso-wrap-distance-top:0;mso-wrap-distance-right:9pt;mso-wrap-distance-bottom:0;mso-position-horizontal:center;mso-position-horizontal-relative:text;mso-position-vertical:absolute;mso-position-vertical-relative:text;mso-width-percent:0;mso-height-percent:0;mso-width-relative:margin;mso-height-relative:margin;v-text-anchor:top" o:gfxdata="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" stroked="f">
             <v:textbox style="mso-fit-shape-to-text:t" inset="0,0,0,0">
               <w:txbxContent>
                 <w:p>
@@ -8961,7 +7876,7 @@
           <w:szCs w:val="24"/>
         </w:rPr>
         <w:drawing>
-          <wp:anchor distT="0" distB="0" distL="114300" distR="114300" simplePos="0" relativeHeight="251661312" behindDoc="0" locked="0" layoutInCell="1" allowOverlap="1" wp14:anchorId="2A9DEE82" wp14:editId="264368D9">
+          <wp:anchor distT="0" distB="0" distL="114300" distR="114300" simplePos="0" relativeHeight="251648000" behindDoc="0" locked="0" layoutInCell="1" allowOverlap="1" wp14:anchorId="2A9DEE82" wp14:editId="7B1B23B9">
             <wp:simplePos x="0" y="0"/>
             <wp:positionH relativeFrom="column">
               <wp:align>center</wp:align>
@@ -9029,25 +7944,7 @@
           <w:sz w:val="24"/>
           <w:szCs w:val="24"/>
         </w:rPr>
-        <w:t xml:space="preserve">A função mais comum dos </w:t>
-      </w:r>
-      <w:proofErr w:type="spellStart"/>
-      <w:r>
-        <w:rPr>
-          <w:color w:val="000000" w:themeColor="text1"/>
-          <w:sz w:val="24"/>
-          <w:szCs w:val="24"/>
-        </w:rPr>
-        <w:t>GameObjects</w:t>
-      </w:r>
-      <w:proofErr w:type="spellEnd"/>
-      <w:r>
-        <w:rPr>
-          <w:color w:val="000000" w:themeColor="text1"/>
-          <w:sz w:val="24"/>
-          <w:szCs w:val="24"/>
-        </w:rPr>
-        <w:t xml:space="preserve"> é receber componentes, esses componentes são códigos ou bibliotecas completas nos quais tem funções comummente utilizadas entre desenvolvedores como: Iluminação, Camera de Jogo, Colisão, </w:t>
+        <w:t xml:space="preserve">A função mais comum dos GameObjects é receber componentes, esses componentes são códigos ou bibliotecas completas nos quais tem funções comummente utilizadas entre desenvolvedores como: Iluminação, Camera de Jogo, Colisão, </w:t>
       </w:r>
       <w:r>
         <w:rPr>
@@ -9071,223 +7968,15 @@
           <w:sz w:val="24"/>
           <w:szCs w:val="24"/>
         </w:rPr>
-        <w:t xml:space="preserve">. Para </w:t>
-      </w:r>
-      <w:proofErr w:type="gramStart"/>
-      <w:r>
-        <w:rPr>
-          <w:color w:val="000000" w:themeColor="text1"/>
-          <w:sz w:val="24"/>
-          <w:szCs w:val="24"/>
-        </w:rPr>
-        <w:t>criar um novo</w:t>
-      </w:r>
-      <w:proofErr w:type="gramEnd"/>
-      <w:r>
-        <w:rPr>
-          <w:color w:val="000000" w:themeColor="text1"/>
-          <w:sz w:val="24"/>
-          <w:szCs w:val="24"/>
-        </w:rPr>
-        <w:t xml:space="preserve"> </w:t>
-      </w:r>
-      <w:proofErr w:type="spellStart"/>
-      <w:r>
-        <w:rPr>
-          <w:color w:val="000000" w:themeColor="text1"/>
-          <w:sz w:val="24"/>
-          <w:szCs w:val="24"/>
-        </w:rPr>
-        <w:t>GameObject</w:t>
-      </w:r>
-      <w:proofErr w:type="spellEnd"/>
-      <w:r>
-        <w:rPr>
-          <w:color w:val="000000" w:themeColor="text1"/>
-          <w:sz w:val="24"/>
-          <w:szCs w:val="24"/>
-        </w:rPr>
-        <w:t xml:space="preserve"> é necessário apenas clicar com o botão direito do mouse na </w:t>
-      </w:r>
-      <w:proofErr w:type="spellStart"/>
-      <w:r>
-        <w:rPr>
-          <w:color w:val="000000" w:themeColor="text1"/>
-          <w:sz w:val="24"/>
-          <w:szCs w:val="24"/>
-        </w:rPr>
-        <w:t>View</w:t>
-      </w:r>
-      <w:proofErr w:type="spellEnd"/>
-      <w:r>
-        <w:rPr>
-          <w:color w:val="000000" w:themeColor="text1"/>
-          <w:sz w:val="24"/>
-          <w:szCs w:val="24"/>
-        </w:rPr>
-        <w:t xml:space="preserve"> </w:t>
-      </w:r>
-      <w:proofErr w:type="spellStart"/>
-      <w:r>
-        <w:rPr>
-          <w:color w:val="000000" w:themeColor="text1"/>
-          <w:sz w:val="24"/>
-          <w:szCs w:val="24"/>
-        </w:rPr>
-        <w:t>Hierarchy</w:t>
-      </w:r>
-      <w:proofErr w:type="spellEnd"/>
-      <w:r>
-        <w:rPr>
-          <w:color w:val="000000" w:themeColor="text1"/>
-          <w:sz w:val="24"/>
-          <w:szCs w:val="24"/>
-        </w:rPr>
-        <w:t xml:space="preserve">, apos isso irão aparecer diversas opções de </w:t>
-      </w:r>
-      <w:proofErr w:type="spellStart"/>
-      <w:r>
-        <w:rPr>
-          <w:color w:val="000000" w:themeColor="text1"/>
-          <w:sz w:val="24"/>
-          <w:szCs w:val="24"/>
-        </w:rPr>
-        <w:t>GameObjects</w:t>
-      </w:r>
-      <w:proofErr w:type="spellEnd"/>
-      <w:r>
-        <w:rPr>
-          <w:color w:val="000000" w:themeColor="text1"/>
-          <w:sz w:val="24"/>
-          <w:szCs w:val="24"/>
-        </w:rPr>
-        <w:t xml:space="preserve">: 2D, 3D, </w:t>
-      </w:r>
-      <w:proofErr w:type="spellStart"/>
-      <w:r>
-        <w:rPr>
-          <w:color w:val="000000" w:themeColor="text1"/>
-          <w:sz w:val="24"/>
-          <w:szCs w:val="24"/>
-        </w:rPr>
-        <w:t>Empty</w:t>
-      </w:r>
-      <w:proofErr w:type="spellEnd"/>
-      <w:r>
-        <w:rPr>
-          <w:color w:val="000000" w:themeColor="text1"/>
-          <w:sz w:val="24"/>
-          <w:szCs w:val="24"/>
-        </w:rPr>
-        <w:t xml:space="preserve"> e alguns mais avançados, clicando em </w:t>
-      </w:r>
-      <w:proofErr w:type="spellStart"/>
-      <w:r>
-        <w:rPr>
-          <w:color w:val="000000" w:themeColor="text1"/>
-          <w:sz w:val="24"/>
-          <w:szCs w:val="24"/>
-        </w:rPr>
-        <w:t>Empty</w:t>
-      </w:r>
-      <w:proofErr w:type="spellEnd"/>
-      <w:r>
-        <w:rPr>
-          <w:color w:val="000000" w:themeColor="text1"/>
-          <w:sz w:val="24"/>
-          <w:szCs w:val="24"/>
-        </w:rPr>
-        <w:t xml:space="preserve"> será criado um objeto como nome escolhido por você no qual terá apenas o componente básico </w:t>
-      </w:r>
-      <w:proofErr w:type="spellStart"/>
-      <w:r>
-        <w:rPr>
-          <w:color w:val="000000" w:themeColor="text1"/>
-          <w:sz w:val="24"/>
-          <w:szCs w:val="24"/>
-        </w:rPr>
-        <w:t>transform</w:t>
-      </w:r>
-      <w:proofErr w:type="spellEnd"/>
-      <w:r>
-        <w:rPr>
-          <w:color w:val="000000" w:themeColor="text1"/>
-          <w:sz w:val="24"/>
-          <w:szCs w:val="24"/>
-        </w:rPr>
-        <w:t xml:space="preserve">, se quiser adicionar outros componentes basta clicar na opção que esta na </w:t>
-      </w:r>
-      <w:proofErr w:type="spellStart"/>
-      <w:r>
-        <w:rPr>
-          <w:color w:val="000000" w:themeColor="text1"/>
-          <w:sz w:val="24"/>
-          <w:szCs w:val="24"/>
-        </w:rPr>
-        <w:t>View</w:t>
-      </w:r>
-      <w:proofErr w:type="spellEnd"/>
-      <w:r>
-        <w:rPr>
-          <w:color w:val="000000" w:themeColor="text1"/>
-          <w:sz w:val="24"/>
-          <w:szCs w:val="24"/>
-        </w:rPr>
-        <w:t xml:space="preserve"> “</w:t>
-      </w:r>
-      <w:proofErr w:type="spellStart"/>
-      <w:r>
-        <w:rPr>
-          <w:color w:val="000000" w:themeColor="text1"/>
-          <w:sz w:val="24"/>
-          <w:szCs w:val="24"/>
-        </w:rPr>
-        <w:t>Inspector</w:t>
-      </w:r>
-      <w:proofErr w:type="spellEnd"/>
-      <w:r>
-        <w:rPr>
-          <w:color w:val="000000" w:themeColor="text1"/>
-          <w:sz w:val="24"/>
-          <w:szCs w:val="24"/>
-        </w:rPr>
-        <w:t xml:space="preserve">” </w:t>
-      </w:r>
-      <w:proofErr w:type="spellStart"/>
-      <w:r>
-        <w:rPr>
-          <w:color w:val="000000" w:themeColor="text1"/>
-          <w:sz w:val="24"/>
-          <w:szCs w:val="24"/>
-        </w:rPr>
-        <w:t>Add</w:t>
-      </w:r>
-      <w:proofErr w:type="spellEnd"/>
-      <w:r>
-        <w:rPr>
-          <w:color w:val="000000" w:themeColor="text1"/>
-          <w:sz w:val="24"/>
-          <w:szCs w:val="24"/>
-        </w:rPr>
-        <w:t xml:space="preserve"> </w:t>
-      </w:r>
-      <w:proofErr w:type="spellStart"/>
-      <w:r>
-        <w:rPr>
-          <w:color w:val="000000" w:themeColor="text1"/>
-          <w:sz w:val="24"/>
-          <w:szCs w:val="24"/>
-        </w:rPr>
-        <w:t>Component</w:t>
-      </w:r>
-      <w:proofErr w:type="spellEnd"/>
-      <w:r>
-        <w:rPr>
-          <w:color w:val="000000" w:themeColor="text1"/>
-          <w:sz w:val="24"/>
-          <w:szCs w:val="24"/>
-        </w:rPr>
-        <w:t xml:space="preserve">. </w:t>
+        <w:t xml:space="preserve">. Para criar um novo GameObject é necessário apenas clicar com o botão direito do mouse na </w:t>
+      </w:r>
+      <w:r>
+        <w:rPr>
+          <w:color w:val="000000" w:themeColor="text1"/>
+          <w:sz w:val="24"/>
+          <w:szCs w:val="24"/>
+        </w:rPr>
+        <w:t xml:space="preserve">View Hierarchy, apos isso irão aparecer diversas opções de GameObjects: 2D, 3D, Empty e alguns mais avançados, clicando em Empty será criado um objeto como nome escolhido por você no qual terá apenas o componente básico transform, se quiser adicionar outros componentes basta clicar na opção que esta na View “Inspector” Add Component. </w:t>
       </w:r>
     </w:p>
     <w:p>
@@ -9364,18 +8053,83 @@
       <w:r>
         <w:rPr>
           <w:noProof/>
+        </w:rPr>
+        <w:pict w14:anchorId="2C212F77">
+          <v:shape id="Caixa de Texto 16" o:spid="_x0000_s1030" type="#_x0000_t202" style="position:absolute;left:0;text-align:left;margin-left:172.9pt;margin-top:414.45pt;width:114.25pt;height:25.8pt;z-index:251663360;visibility:visible;mso-wrap-style:square;mso-width-percent:0;mso-height-percent:0;mso-wrap-distance-left:9pt;mso-wrap-distance-top:0;mso-wrap-distance-right:9pt;mso-wrap-distance-bottom:0;mso-position-horizontal-relative:text;mso-position-vertical-relative:text;mso-width-percent:0;mso-height-percent:0;mso-width-relative:margin;mso-height-relative:margin;v-text-anchor:top" o:gfxdata="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" stroked="f">
+            <v:textbox style="mso-fit-shape-to-text:t" inset="0,0,0,0">
+              <w:txbxContent>
+                <w:p>
+                  <w:pPr>
+                    <w:pStyle w:val="Legenda"/>
+                    <w:rPr>
+                      <w:rFonts w:cs="Times New Roman"/>
+                      <w:noProof/>
+                      <w:color w:val="000000" w:themeColor="text1"/>
+                    </w:rPr>
+                  </w:pPr>
+                  <w:r>
+                    <w:t>Figura 04 – Objeto 2D</w:t>
+                  </w:r>
+                </w:p>
+              </w:txbxContent>
+            </v:textbox>
+            <w10:wrap type="topAndBottom"/>
+          </v:shape>
+        </w:pict>
+      </w:r>
+      <w:r>
+        <w:rPr>
+          <w:noProof/>
+        </w:rPr>
+        <w:pict w14:anchorId="2D56C733">
+          <v:shape id="Caixa de Texto 10" o:spid="_x0000_s1029" type="#_x0000_t202" style="position:absolute;left:0;text-align:left;margin-left:172.9pt;margin-top:212.2pt;width:114.25pt;height:25.8pt;z-index:251662336;visibility:visible;mso-wrap-style:square;mso-width-percent:0;mso-height-percent:0;mso-wrap-distance-left:9pt;mso-wrap-distance-top:0;mso-wrap-distance-right:9pt;mso-wrap-distance-bottom:0;mso-position-horizontal-relative:text;mso-position-vertical-relative:text;mso-width-percent:0;mso-height-percent:0;mso-width-relative:margin;mso-height-relative:margin;v-text-anchor:top" o:gfxdata="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" stroked="f">
+            <v:textbox inset="0,0,0,0">
+              <w:txbxContent>
+                <w:p>
+                  <w:pPr>
+                    <w:pStyle w:val="Legenda"/>
+                    <w:rPr>
+                      <w:rFonts w:cs="Times New Roman"/>
+                      <w:color w:val="000000" w:themeColor="text1"/>
+                    </w:rPr>
+                  </w:pPr>
+                  <w:r>
+                    <w:t>Figura 0</w:t>
+                  </w:r>
+                  <w:r>
+                    <w:t>3</w:t>
+                  </w:r>
+                  <w:r>
+                    <w:t xml:space="preserve"> </w:t>
+                  </w:r>
+                  <w:r>
+                    <w:t xml:space="preserve">- </w:t>
+                  </w:r>
+                  <w:r>
+                    <w:t>Objeto 3D</w:t>
+                  </w:r>
+                </w:p>
+              </w:txbxContent>
+            </v:textbox>
+            <w10:wrap type="topAndBottom"/>
+          </v:shape>
+        </w:pict>
+      </w:r>
+      <w:r>
+        <w:rPr>
+          <w:noProof/>
           <w:color w:val="000000" w:themeColor="text1"/>
           <w:sz w:val="24"/>
           <w:szCs w:val="24"/>
         </w:rPr>
         <w:drawing>
-          <wp:anchor distT="0" distB="0" distL="114300" distR="114300" simplePos="0" relativeHeight="251667456" behindDoc="0" locked="0" layoutInCell="1" allowOverlap="1" wp14:anchorId="596778D9" wp14:editId="17BE660C">
+          <wp:anchor distT="0" distB="0" distL="114300" distR="114300" simplePos="0" relativeHeight="251661312" behindDoc="0" locked="0" layoutInCell="1" allowOverlap="1" wp14:anchorId="596778D9" wp14:editId="12F9E62B">
             <wp:simplePos x="0" y="0"/>
             <wp:positionH relativeFrom="column">
-              <wp:align>center</wp:align>
+              <wp:posOffset>956239</wp:posOffset>
             </wp:positionH>
             <wp:positionV relativeFrom="paragraph">
-              <wp:posOffset>2801476</wp:posOffset>
+              <wp:posOffset>3031232</wp:posOffset>
             </wp:positionV>
             <wp:extent cx="3841200" cy="2160000"/>
             <wp:effectExtent l="0" t="0" r="6985" b="0"/>
@@ -9434,77 +8188,12 @@
       <w:r>
         <w:rPr>
           <w:noProof/>
-        </w:rPr>
-        <w:pict w14:anchorId="2C212F77">
-          <v:shape id="Caixa de Texto 16" o:spid="_x0000_s1030" type="#_x0000_t202" style="position:absolute;left:0;text-align:left;margin-left:0;margin-top:395.2pt;width:114.25pt;height:25.8pt;z-index:251669504;visibility:visible;mso-wrap-style:square;mso-width-percent:0;mso-height-percent:0;mso-wrap-distance-left:9pt;mso-wrap-distance-top:0;mso-wrap-distance-right:9pt;mso-wrap-distance-bottom:0;mso-position-horizontal:center;mso-position-horizontal-relative:text;mso-position-vertical:absolute;mso-position-vertical-relative:text;mso-width-percent:0;mso-height-percent:0;mso-width-relative:margin;mso-height-relative:margin;v-text-anchor:top" o:gfxdata="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" stroked="f">
-            <v:textbox style="mso-fit-shape-to-text:t" inset="0,0,0,0">
-              <w:txbxContent>
-                <w:p>
-                  <w:pPr>
-                    <w:pStyle w:val="Legenda"/>
-                    <w:rPr>
-                      <w:rFonts w:cs="Times New Roman"/>
-                      <w:noProof/>
-                      <w:color w:val="000000" w:themeColor="text1"/>
-                    </w:rPr>
-                  </w:pPr>
-                  <w:r>
-                    <w:t>Figura 04 – Objeto 2D</w:t>
-                  </w:r>
-                </w:p>
-              </w:txbxContent>
-            </v:textbox>
-            <w10:wrap type="topAndBottom"/>
-          </v:shape>
-        </w:pict>
-      </w:r>
-      <w:r>
-        <w:rPr>
-          <w:noProof/>
-        </w:rPr>
-        <w:pict w14:anchorId="2D56C733">
-          <v:shape id="Caixa de Texto 10" o:spid="_x0000_s1029" type="#_x0000_t202" style="position:absolute;left:0;text-align:left;margin-left:0;margin-top:194.7pt;width:114.25pt;height:25.8pt;z-index:251666432;visibility:visible;mso-wrap-style:square;mso-width-percent:0;mso-height-percent:0;mso-wrap-distance-left:9pt;mso-wrap-distance-top:0;mso-wrap-distance-right:9pt;mso-wrap-distance-bottom:0;mso-position-horizontal:center;mso-position-horizontal-relative:text;mso-position-vertical:absolute;mso-position-vertical-relative:text;mso-width-percent:0;mso-height-percent:0;mso-width-relative:margin;mso-height-relative:margin;v-text-anchor:top" o:gfxdata="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" stroked="f">
-            <v:textbox inset="0,0,0,0">
-              <w:txbxContent>
-                <w:p>
-                  <w:pPr>
-                    <w:pStyle w:val="Legenda"/>
-                    <w:rPr>
-                      <w:rFonts w:cs="Times New Roman"/>
-                      <w:color w:val="000000" w:themeColor="text1"/>
-                    </w:rPr>
-                  </w:pPr>
-                  <w:r>
-                    <w:t>Figura 0</w:t>
-                  </w:r>
-                  <w:r>
-                    <w:t>3</w:t>
-                  </w:r>
-                  <w:r>
-                    <w:t xml:space="preserve"> </w:t>
-                  </w:r>
-                  <w:r>
-                    <w:t xml:space="preserve">- </w:t>
-                  </w:r>
-                  <w:r>
-                    <w:t>Objeto 3D</w:t>
-                  </w:r>
-                </w:p>
-              </w:txbxContent>
-            </v:textbox>
-            <w10:wrap type="topAndBottom"/>
-          </v:shape>
-        </w:pict>
-      </w:r>
-      <w:r>
-        <w:rPr>
-          <w:noProof/>
           <w:color w:val="000000" w:themeColor="text1"/>
           <w:sz w:val="24"/>
           <w:szCs w:val="24"/>
         </w:rPr>
         <w:drawing>
-          <wp:anchor distT="0" distB="0" distL="114300" distR="114300" simplePos="0" relativeHeight="251664384" behindDoc="1" locked="0" layoutInCell="1" allowOverlap="1" wp14:anchorId="48D92BAA" wp14:editId="30690131">
+          <wp:anchor distT="0" distB="0" distL="114300" distR="114300" simplePos="0" relativeHeight="251649024" behindDoc="1" locked="0" layoutInCell="1" allowOverlap="1" wp14:anchorId="48D92BAA" wp14:editId="5B367893">
             <wp:simplePos x="0" y="0"/>
             <wp:positionH relativeFrom="column">
               <wp:align>center</wp:align>
@@ -9575,25 +8264,7 @@
           <w:sz w:val="24"/>
           <w:szCs w:val="24"/>
         </w:rPr>
-        <w:t xml:space="preserve">dos polígonos no caso de objetos 3D e de </w:t>
-      </w:r>
-      <w:proofErr w:type="spellStart"/>
-      <w:r>
-        <w:rPr>
-          <w:color w:val="000000" w:themeColor="text1"/>
-          <w:sz w:val="24"/>
-          <w:szCs w:val="24"/>
-        </w:rPr>
-        <w:t>Sprites</w:t>
-      </w:r>
-      <w:proofErr w:type="spellEnd"/>
-      <w:r>
-        <w:rPr>
-          <w:color w:val="000000" w:themeColor="text1"/>
-          <w:sz w:val="24"/>
-          <w:szCs w:val="24"/>
-        </w:rPr>
-        <w:t xml:space="preserve"> no caso de Objetos 2D</w:t>
+        <w:t>dos polígonos no caso de objetos 3D e de Sprites no caso de Objetos 2D</w:t>
       </w:r>
       <w:r>
         <w:rPr>
@@ -9629,43 +8300,7 @@
           <w:sz w:val="24"/>
           <w:szCs w:val="24"/>
         </w:rPr>
-        <w:t xml:space="preserve">na segunda é visto como um sprite em 2d isso ocorre porque a </w:t>
-      </w:r>
-      <w:proofErr w:type="spellStart"/>
-      <w:r>
-        <w:rPr>
-          <w:color w:val="000000" w:themeColor="text1"/>
-          <w:sz w:val="24"/>
-          <w:szCs w:val="24"/>
-        </w:rPr>
-        <w:t>unity</w:t>
-      </w:r>
-      <w:proofErr w:type="spellEnd"/>
-      <w:r>
-        <w:rPr>
-          <w:color w:val="000000" w:themeColor="text1"/>
-          <w:sz w:val="24"/>
-          <w:szCs w:val="24"/>
-        </w:rPr>
-        <w:t xml:space="preserve"> utiliza um sistema de </w:t>
-      </w:r>
-      <w:proofErr w:type="spellStart"/>
-      <w:r>
-        <w:rPr>
-          <w:color w:val="000000" w:themeColor="text1"/>
-          <w:sz w:val="24"/>
-          <w:szCs w:val="24"/>
-        </w:rPr>
-        <w:t>cameras</w:t>
-      </w:r>
-      <w:proofErr w:type="spellEnd"/>
-      <w:r>
-        <w:rPr>
-          <w:color w:val="000000" w:themeColor="text1"/>
-          <w:sz w:val="24"/>
-          <w:szCs w:val="24"/>
-        </w:rPr>
-        <w:t xml:space="preserve"> híbrido, no qual a camera é um componente que pode ser configurado através da interface, sem a necessidade de codificar</w:t>
+        <w:t>na segunda é visto como um sprite em 2d isso ocorre porque a unity utiliza um sistema de cameras híbrido, no qual a camera é um componente que pode ser configurado através da interface, sem a necessidade de codificar</w:t>
       </w:r>
       <w:r>
         <w:rPr>
@@ -9751,80 +8386,33 @@
           <w:sz w:val="24"/>
           <w:szCs w:val="24"/>
         </w:rPr>
+        <w:t>Algu</w:t>
+      </w:r>
+      <w:r>
+        <w:rPr>
+          <w:color w:val="000000" w:themeColor="text1"/>
+          <w:sz w:val="24"/>
+          <w:szCs w:val="24"/>
+        </w:rPr>
+        <w:t xml:space="preserve">mas funções para um GameObject tem que ser definidas através de códigos que apos importarem </w:t>
+      </w:r>
+      <w:r>
+        <w:rPr>
+          <w:color w:val="000000" w:themeColor="text1"/>
+          <w:sz w:val="24"/>
+          <w:szCs w:val="24"/>
+        </w:rPr>
+        <w:t xml:space="preserve">as bibliotecas dos componentes citados anteriormente podem alterar ou definir parâmetros no componente transform. De acordo com a documentação da Unity Engine para Importar as bibliotecas básicas de componentes indispensável na Unity você pode criar um script na linguagem de programação C# através da própria engine com o botão esquerdo do mouse ou você pode realizar a importação manualmente digitando na primeira linha do script </w:t>
+      </w:r>
+      <w:r>
+        <w:rPr>
+          <w:color w:val="000000" w:themeColor="text1"/>
+          <w:sz w:val="24"/>
+          <w:szCs w:val="24"/>
+        </w:rPr>
         <w:lastRenderedPageBreak/>
-        <w:t>Algu</w:t>
-      </w:r>
-      <w:r>
-        <w:rPr>
-          <w:color w:val="000000" w:themeColor="text1"/>
-          <w:sz w:val="24"/>
-          <w:szCs w:val="24"/>
-        </w:rPr>
-        <w:t xml:space="preserve">mas funções para um </w:t>
-      </w:r>
-      <w:proofErr w:type="spellStart"/>
-      <w:r>
-        <w:rPr>
-          <w:color w:val="000000" w:themeColor="text1"/>
-          <w:sz w:val="24"/>
-          <w:szCs w:val="24"/>
-        </w:rPr>
-        <w:t>GameObject</w:t>
-      </w:r>
-      <w:proofErr w:type="spellEnd"/>
-      <w:r>
-        <w:rPr>
-          <w:color w:val="000000" w:themeColor="text1"/>
-          <w:sz w:val="24"/>
-          <w:szCs w:val="24"/>
-        </w:rPr>
-        <w:t xml:space="preserve"> tem </w:t>
-      </w:r>
-      <w:proofErr w:type="gramStart"/>
-      <w:r>
-        <w:rPr>
-          <w:color w:val="000000" w:themeColor="text1"/>
-          <w:sz w:val="24"/>
-          <w:szCs w:val="24"/>
-        </w:rPr>
-        <w:t>que</w:t>
-      </w:r>
-      <w:proofErr w:type="gramEnd"/>
-      <w:r>
-        <w:rPr>
-          <w:color w:val="000000" w:themeColor="text1"/>
-          <w:sz w:val="24"/>
-          <w:szCs w:val="24"/>
-        </w:rPr>
-        <w:t xml:space="preserve"> ser definidas através de códigos que apos importarem </w:t>
-      </w:r>
-      <w:r>
-        <w:rPr>
-          <w:color w:val="000000" w:themeColor="text1"/>
-          <w:sz w:val="24"/>
-          <w:szCs w:val="24"/>
-        </w:rPr>
-        <w:t xml:space="preserve">as bibliotecas dos componentes citados anteriormente podem alterar ou definir parâmetros no componente </w:t>
-      </w:r>
-      <w:proofErr w:type="spellStart"/>
-      <w:r>
-        <w:rPr>
-          <w:color w:val="000000" w:themeColor="text1"/>
-          <w:sz w:val="24"/>
-          <w:szCs w:val="24"/>
-        </w:rPr>
-        <w:t>transform</w:t>
-      </w:r>
-      <w:proofErr w:type="spellEnd"/>
-      <w:r>
-        <w:rPr>
-          <w:color w:val="000000" w:themeColor="text1"/>
-          <w:sz w:val="24"/>
-          <w:szCs w:val="24"/>
-        </w:rPr>
-        <w:t>. De acordo com a documentação da Unity Engine para Importar as bibliotecas básicas de componentes indispensável na Unity você pode criar um script na linguagem de programação C# através da própria engine com o botão esquerdo do mouse ou você pode realizar a importação manualmente digitando na primeira linha do script o comando “</w:t>
-      </w:r>
-      <w:proofErr w:type="spellStart"/>
+        <w:t>o comando “</w:t>
+      </w:r>
       <w:r>
         <w:rPr>
           <w:i/>
@@ -9833,9 +8421,8 @@
           <w:sz w:val="24"/>
           <w:szCs w:val="24"/>
         </w:rPr>
-        <w:t>Using</w:t>
-      </w:r>
-      <w:proofErr w:type="spellEnd"/>
+        <w:t>Using UnityEngine</w:t>
+      </w:r>
       <w:r>
         <w:rPr>
           <w:i/>
@@ -9844,7 +8431,7 @@
           <w:sz w:val="24"/>
           <w:szCs w:val="24"/>
         </w:rPr>
-        <w:t xml:space="preserve"> UnityEngine</w:t>
+        <w:t>;</w:t>
       </w:r>
       <w:r>
         <w:rPr>
@@ -9854,16 +8441,6 @@
           <w:sz w:val="24"/>
           <w:szCs w:val="24"/>
         </w:rPr>
-        <w:t>;</w:t>
-      </w:r>
-      <w:r>
-        <w:rPr>
-          <w:i/>
-          <w:iCs/>
-          <w:color w:val="000000" w:themeColor="text1"/>
-          <w:sz w:val="24"/>
-          <w:szCs w:val="24"/>
-        </w:rPr>
         <w:t>”</w:t>
       </w:r>
       <w:r>
@@ -9872,42 +8449,14 @@
           <w:sz w:val="24"/>
           <w:szCs w:val="24"/>
         </w:rPr>
-        <w:t xml:space="preserve"> e criando métodos vazios nomeados </w:t>
-      </w:r>
-      <w:proofErr w:type="spellStart"/>
-      <w:r>
-        <w:rPr>
-          <w:color w:val="000000" w:themeColor="text1"/>
-          <w:sz w:val="24"/>
-          <w:szCs w:val="24"/>
-        </w:rPr>
-        <w:t>Start</w:t>
-      </w:r>
-      <w:proofErr w:type="spellEnd"/>
-      <w:r>
-        <w:rPr>
-          <w:color w:val="000000" w:themeColor="text1"/>
-          <w:sz w:val="24"/>
-          <w:szCs w:val="24"/>
-        </w:rPr>
-        <w:t xml:space="preserve"> e </w:t>
-      </w:r>
-      <w:proofErr w:type="spellStart"/>
-      <w:r>
-        <w:rPr>
-          <w:color w:val="000000" w:themeColor="text1"/>
-          <w:sz w:val="24"/>
-          <w:szCs w:val="24"/>
-        </w:rPr>
-        <w:t>Update</w:t>
-      </w:r>
-      <w:proofErr w:type="spellEnd"/>
+        <w:t xml:space="preserve"> e criando métodos vazios nomeados Start e Update</w:t>
+      </w:r>
       <w:r>
         <w:rPr>
           <w:noProof/>
         </w:rPr>
         <w:pict w14:anchorId="29A28A71">
-          <v:shape id="Caixa de Texto 12" o:spid="_x0000_s1028" type="#_x0000_t202" style="position:absolute;left:0;text-align:left;margin-left:113.5pt;margin-top:195.25pt;width:225.9pt;height:.05pt;z-index:251672576;visibility:visible;mso-wrap-style:square;mso-wrap-distance-left:9pt;mso-wrap-distance-top:0;mso-wrap-distance-right:9pt;mso-wrap-distance-bottom:0;mso-position-horizontal:absolute;mso-position-horizontal-relative:text;mso-position-vertical:absolute;mso-position-vertical-relative:text;v-text-anchor:top" o:gfxdata="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" stroked="f">
+          <v:shape id="Caixa de Texto 12" o:spid="_x0000_s1028" type="#_x0000_t202" style="position:absolute;left:0;text-align:left;margin-left:113.5pt;margin-top:195.25pt;width:225.9pt;height:.05pt;z-index:251664384;visibility:visible;mso-wrap-style:square;mso-wrap-distance-left:9pt;mso-wrap-distance-top:0;mso-wrap-distance-right:9pt;mso-wrap-distance-bottom:0;mso-position-horizontal:absolute;mso-position-horizontal-relative:text;mso-position-vertical:absolute;mso-position-vertical-relative:text;v-text-anchor:top" o:gfxdata="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" stroked="f">
             <v:textbox style="mso-fit-shape-to-text:t" inset="0,0,0,0">
               <w:txbxContent>
                 <w:p>
@@ -9932,7 +8481,7 @@
           <w:szCs w:val="24"/>
         </w:rPr>
         <w:drawing>
-          <wp:anchor distT="0" distB="0" distL="114300" distR="114300" simplePos="0" relativeHeight="251670528" behindDoc="0" locked="0" layoutInCell="1" allowOverlap="1" wp14:anchorId="3030585B" wp14:editId="232F646E">
+          <wp:anchor distT="0" distB="0" distL="114300" distR="114300" simplePos="0" relativeHeight="251650048" behindDoc="0" locked="0" layoutInCell="1" allowOverlap="1" wp14:anchorId="3030585B" wp14:editId="72062109">
             <wp:simplePos x="1076325" y="1343025"/>
             <wp:positionH relativeFrom="column">
               <wp:align>center</wp:align>
@@ -10020,25 +8569,7 @@
           <w:sz w:val="24"/>
           <w:szCs w:val="24"/>
         </w:rPr>
-        <w:t xml:space="preserve">Os métodos funcionam da seguinte forma o </w:t>
-      </w:r>
-      <w:proofErr w:type="spellStart"/>
-      <w:r>
-        <w:rPr>
-          <w:color w:val="000000" w:themeColor="text1"/>
-          <w:sz w:val="24"/>
-          <w:szCs w:val="24"/>
-        </w:rPr>
-        <w:t>Start</w:t>
-      </w:r>
-      <w:proofErr w:type="spellEnd"/>
-      <w:r>
-        <w:rPr>
-          <w:color w:val="000000" w:themeColor="text1"/>
-          <w:sz w:val="24"/>
-          <w:szCs w:val="24"/>
-        </w:rPr>
-        <w:t xml:space="preserve"> executa todos os comandos inseridos nele </w:t>
+        <w:t xml:space="preserve">Os métodos funcionam da seguinte forma o Start executa todos os comandos inseridos nele </w:t>
       </w:r>
       <w:r>
         <w:rPr>
@@ -10054,25 +8585,7 @@
           <w:sz w:val="24"/>
           <w:szCs w:val="24"/>
         </w:rPr>
-        <w:t xml:space="preserve"> o jogo é aberto, enquanto o </w:t>
-      </w:r>
-      <w:proofErr w:type="spellStart"/>
-      <w:r>
-        <w:rPr>
-          <w:color w:val="000000" w:themeColor="text1"/>
-          <w:sz w:val="24"/>
-          <w:szCs w:val="24"/>
-        </w:rPr>
-        <w:t>Update</w:t>
-      </w:r>
-      <w:proofErr w:type="spellEnd"/>
-      <w:r>
-        <w:rPr>
-          <w:color w:val="000000" w:themeColor="text1"/>
-          <w:sz w:val="24"/>
-          <w:szCs w:val="24"/>
-        </w:rPr>
-        <w:t xml:space="preserve"> executa todos os comandos constantemente cerca de 30 a 60 vezes por segundo</w:t>
+        <w:t xml:space="preserve"> o jogo é aberto, enquanto o Update executa todos os comandos constantemente cerca de 30 a 60 vezes por segundo</w:t>
       </w:r>
       <w:r>
         <w:rPr>
@@ -10128,7 +8641,7 @@
         </w:rPr>
         <w:lastRenderedPageBreak/>
         <w:pict w14:anchorId="428F909A">
-          <v:shape id="Caixa de Texto 18" o:spid="_x0000_s1026" type="#_x0000_t202" style="position:absolute;left:0;text-align:left;margin-left:81.65pt;margin-top:407.95pt;width:290.25pt;height:25.8pt;z-index:251678720;visibility:visible;mso-wrap-style:square;mso-width-percent:0;mso-height-percent:0;mso-wrap-distance-left:9pt;mso-wrap-distance-top:0;mso-wrap-distance-right:9pt;mso-wrap-distance-bottom:0;mso-position-horizontal-relative:text;mso-position-vertical-relative:text;mso-width-percent:0;mso-height-percent:0;mso-width-relative:margin;mso-height-relative:margin;v-text-anchor:top" o:gfxdata="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" stroked="f">
+          <v:shape id="Caixa de Texto 18" o:spid="_x0000_s1026" type="#_x0000_t202" style="position:absolute;left:0;text-align:left;margin-left:81.65pt;margin-top:407.95pt;width:290.25pt;height:25.8pt;z-index:251666432;visibility:visible;mso-wrap-style:square;mso-width-percent:0;mso-height-percent:0;mso-wrap-distance-left:9pt;mso-wrap-distance-top:0;mso-wrap-distance-right:9pt;mso-wrap-distance-bottom:0;mso-position-horizontal-relative:text;mso-position-vertical-relative:text;mso-width-percent:0;mso-height-percent:0;mso-width-relative:margin;mso-height-relative:margin;v-text-anchor:top" o:gfxdata="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" stroked="f">
             <v:textbox inset="0,0,0,0">
               <w:txbxContent>
                 <w:p>
@@ -10160,7 +8673,7 @@
           <w:szCs w:val="24"/>
         </w:rPr>
         <w:drawing>
-          <wp:anchor distT="0" distB="0" distL="114300" distR="114300" simplePos="0" relativeHeight="251660288" behindDoc="0" locked="0" layoutInCell="1" allowOverlap="1" wp14:anchorId="2FE94480" wp14:editId="4851858C">
+          <wp:anchor distT="0" distB="0" distL="114300" distR="114300" simplePos="0" relativeHeight="251650048" behindDoc="0" locked="0" layoutInCell="1" allowOverlap="1" wp14:anchorId="2FE94480" wp14:editId="53BC8FB8">
             <wp:simplePos x="0" y="0"/>
             <wp:positionH relativeFrom="column">
               <wp:align>center</wp:align>
@@ -10227,7 +8740,7 @@
           <w:noProof/>
         </w:rPr>
         <w:pict w14:anchorId="52655E9D">
-          <v:shape id="Caixa de Texto 14" o:spid="_x0000_s1027" type="#_x0000_t202" style="position:absolute;left:0;text-align:left;margin-left:0;margin-top:324.3pt;width:318.9pt;height:25.8pt;z-index:251675648;visibility:visible;mso-wrap-style:square;mso-width-percent:0;mso-height-percent:0;mso-wrap-distance-left:9pt;mso-wrap-distance-top:0;mso-wrap-distance-right:9pt;mso-wrap-distance-bottom:0;mso-position-horizontal:center;mso-position-horizontal-relative:text;mso-position-vertical:absolute;mso-position-vertical-relative:text;mso-width-percent:0;mso-height-percent:0;mso-width-relative:margin;mso-height-relative:margin;v-text-anchor:top" o:gfxdata="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" stroked="f">
+          <v:shape id="Caixa de Texto 14" o:spid="_x0000_s1027" type="#_x0000_t202" style="position:absolute;left:0;text-align:left;margin-left:0;margin-top:324.3pt;width:318.9pt;height:25.8pt;z-index:251665408;visibility:visible;mso-wrap-style:square;mso-width-percent:0;mso-height-percent:0;mso-wrap-distance-left:9pt;mso-wrap-distance-top:0;mso-wrap-distance-right:9pt;mso-wrap-distance-bottom:0;mso-position-horizontal:center;mso-position-horizontal-relative:text;mso-position-vertical:absolute;mso-position-vertical-relative:text;mso-width-percent:0;mso-height-percent:0;mso-width-relative:margin;mso-height-relative:margin;v-text-anchor:top" o:gfxdata="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" stroked="f">
             <v:textbox style="mso-fit-shape-to-text:t" inset="0,0,0,0">
               <w:txbxContent>
                 <w:p>
@@ -10265,25 +8778,7 @@
           <w:sz w:val="24"/>
           <w:szCs w:val="24"/>
         </w:rPr>
-        <w:t xml:space="preserve">básico </w:t>
-      </w:r>
-      <w:proofErr w:type="spellStart"/>
-      <w:r>
-        <w:rPr>
-          <w:color w:val="000000" w:themeColor="text1"/>
-          <w:sz w:val="24"/>
-          <w:szCs w:val="24"/>
-        </w:rPr>
-        <w:t>Transform</w:t>
-      </w:r>
-      <w:proofErr w:type="spellEnd"/>
-      <w:r>
-        <w:rPr>
-          <w:color w:val="000000" w:themeColor="text1"/>
-          <w:sz w:val="24"/>
-          <w:szCs w:val="24"/>
-        </w:rPr>
-        <w:t xml:space="preserve"> </w:t>
+        <w:t xml:space="preserve">básico Transform </w:t>
       </w:r>
       <w:r>
         <w:rPr>
@@ -10301,7 +8796,6 @@
         </w:rPr>
         <w:t xml:space="preserve"> mudar a posição de objeto na Unity consiste em </w:t>
       </w:r>
-      <w:proofErr w:type="spellStart"/>
       <w:r>
         <w:rPr>
           <w:i/>
@@ -10320,46 +8814,16 @@
           <w:sz w:val="24"/>
           <w:szCs w:val="24"/>
         </w:rPr>
-        <w:t>.Position</w:t>
-      </w:r>
-      <w:proofErr w:type="spellEnd"/>
-      <w:r>
-        <w:rPr>
-          <w:i/>
-          <w:iCs/>
-          <w:color w:val="000000" w:themeColor="text1"/>
-          <w:sz w:val="24"/>
-          <w:szCs w:val="24"/>
-        </w:rPr>
-        <w:t xml:space="preserve"> += (mudança em X, Mudança em Y) * Tempo decorrido * Velocidade;</w:t>
-      </w:r>
-      <w:r>
-        <w:rPr>
-          <w:color w:val="000000" w:themeColor="text1"/>
-          <w:sz w:val="24"/>
-          <w:szCs w:val="24"/>
-        </w:rPr>
-        <w:t xml:space="preserve"> Isso significa que: o atributo </w:t>
-      </w:r>
-      <w:proofErr w:type="spellStart"/>
-      <w:r>
-        <w:rPr>
-          <w:color w:val="000000" w:themeColor="text1"/>
-          <w:sz w:val="24"/>
-          <w:szCs w:val="24"/>
-        </w:rPr>
-        <w:t>position</w:t>
-      </w:r>
-      <w:proofErr w:type="spellEnd"/>
-      <w:r>
-        <w:rPr>
-          <w:color w:val="000000" w:themeColor="text1"/>
-          <w:sz w:val="24"/>
-          <w:szCs w:val="24"/>
-        </w:rPr>
-        <w:t xml:space="preserve"> da classe </w:t>
-      </w:r>
-      <w:proofErr w:type="spellStart"/>
+        <w:t>.Position += (mudança em X, Mudança em Y) * Tempo decorrido * Velocidade;</w:t>
+      </w:r>
+      <w:r>
+        <w:rPr>
+          <w:color w:val="000000" w:themeColor="text1"/>
+          <w:sz w:val="24"/>
+          <w:szCs w:val="24"/>
+        </w:rPr>
+        <w:t xml:space="preserve"> Isso significa que: o atributo position da classe </w:t>
+      </w:r>
       <w:r>
         <w:rPr>
           <w:color w:val="000000" w:themeColor="text1"/>
@@ -10374,16 +8838,7 @@
           <w:sz w:val="24"/>
           <w:szCs w:val="24"/>
         </w:rPr>
-        <w:t>ransform</w:t>
-      </w:r>
-      <w:proofErr w:type="spellEnd"/>
-      <w:r>
-        <w:rPr>
-          <w:color w:val="000000" w:themeColor="text1"/>
-          <w:sz w:val="24"/>
-          <w:szCs w:val="24"/>
-        </w:rPr>
-        <w:t xml:space="preserve"> é incrementado em determinado valor nas posições X, Y e Z de acordo com o tempo e a velocidade. </w:t>
+        <w:t xml:space="preserve">ransform é incrementado em determinado valor nas posições X, Y e Z de acordo com o tempo e a velocidade. </w:t>
       </w:r>
       <w:r>
         <w:rPr>
@@ -10393,7 +8848,7 @@
           <w:szCs w:val="24"/>
         </w:rPr>
         <w:drawing>
-          <wp:anchor distT="0" distB="0" distL="114300" distR="114300" simplePos="0" relativeHeight="251654144" behindDoc="0" locked="0" layoutInCell="1" allowOverlap="1" wp14:anchorId="1623EEC5" wp14:editId="4726AF19">
+          <wp:anchor distT="0" distB="0" distL="114300" distR="114300" simplePos="0" relativeHeight="251639808" behindDoc="0" locked="0" layoutInCell="1" allowOverlap="1" wp14:anchorId="1623EEC5" wp14:editId="6402FDE3">
             <wp:simplePos x="1076325" y="6962775"/>
             <wp:positionH relativeFrom="column">
               <wp:align>center</wp:align>
@@ -10497,25 +8952,7 @@
           <w:sz w:val="24"/>
           <w:szCs w:val="24"/>
         </w:rPr>
-        <w:t xml:space="preserve"> seguida da palavra </w:t>
-      </w:r>
-      <w:proofErr w:type="spellStart"/>
-      <w:r>
-        <w:rPr>
-          <w:color w:val="000000" w:themeColor="text1"/>
-          <w:sz w:val="24"/>
-          <w:szCs w:val="24"/>
-        </w:rPr>
-        <w:t>Get</w:t>
-      </w:r>
-      <w:proofErr w:type="spellEnd"/>
-      <w:r>
-        <w:rPr>
-          <w:color w:val="000000" w:themeColor="text1"/>
-          <w:sz w:val="24"/>
-          <w:szCs w:val="24"/>
-        </w:rPr>
-        <w:t xml:space="preserve"> e função de controle requerida, neste caso foi utilizado o Axis que permite que mais de uma tecla seja lida por vez de forma ao menos uma tecla quando pressionada responda com o numero 1 de forma positiva</w:t>
+        <w:t xml:space="preserve"> seguida da palavra Get e função de controle requerida, neste caso foi utilizado o Axis que permite que mais de uma tecla seja lida por vez de forma ao menos uma tecla quando pressionada responda com o numero 1 de forma positiva</w:t>
       </w:r>
       <w:r>
         <w:rPr>
@@ -10705,7 +9142,7 @@
           <w:noProof/>
         </w:rPr>
         <w:pict w14:anchorId="366B3619">
-          <v:shape id="_x0000_s1038" type="#_x0000_t202" style="position:absolute;left:0;text-align:left;margin-left:123.25pt;margin-top:270.25pt;width:215.25pt;height:25.8pt;z-index:251681792;mso-position-horizontal-relative:text;mso-position-vertical-relative:text" stroked="f">
+          <v:shape id="_x0000_s1038" type="#_x0000_t202" style="position:absolute;left:0;text-align:left;margin-left:118.1pt;margin-top:270.25pt;width:215.25pt;height:25.8pt;z-index:251667456;mso-position-horizontal-relative:text;mso-position-vertical-relative:text" stroked="f">
             <v:textbox style="mso-fit-shape-to-text:t" inset="0,0,0,0">
               <w:txbxContent>
                 <w:p>
@@ -10735,7 +9172,7 @@
           <w:szCs w:val="24"/>
         </w:rPr>
         <w:drawing>
-          <wp:anchor distT="0" distB="0" distL="114300" distR="114300" simplePos="0" relativeHeight="251665408" behindDoc="0" locked="0" layoutInCell="1" allowOverlap="1" wp14:anchorId="130A18CC" wp14:editId="0774656B">
+          <wp:anchor distT="0" distB="0" distL="114300" distR="114300" simplePos="0" relativeHeight="251656192" behindDoc="0" locked="0" layoutInCell="1" allowOverlap="1" wp14:anchorId="130A18CC" wp14:editId="79FA50C7">
             <wp:simplePos x="0" y="0"/>
             <wp:positionH relativeFrom="column">
               <wp:align>center</wp:align>
@@ -10840,6 +9277,696 @@
         </w:rPr>
         <w:t>Este colisor foi configurado com um formato em que ele entre em contato com os inimigos há uma distância considerável do jogador. Também foi selecionada a opção Is Trigger na qual</w:t>
       </w:r>
+      <w:r>
+        <w:rPr>
+          <w:color w:val="000000" w:themeColor="text1"/>
+          <w:sz w:val="24"/>
+          <w:szCs w:val="24"/>
+        </w:rPr>
+        <w:t xml:space="preserve"> ao invés do colisor simular uma colisão real e parar o movimento de quem entrar em contato com ele o colisor ficara impercetível e apenas enviara para o código a informação que ele entrou em contato com alguma coisa</w:t>
+      </w:r>
+      <w:r>
+        <w:rPr>
+          <w:color w:val="000000" w:themeColor="text1"/>
+          <w:sz w:val="24"/>
+          <w:szCs w:val="24"/>
+        </w:rPr>
+        <w:t xml:space="preserve"> e se solicitado o que entrou em contato. Vale ressaltar que apos terminar de configurar o objeto ele deve ser desativado, dessa forma apenas quando a arma for ativada ele ira realizar o teste se ela entra ou não em contato com alguma coisa. Dentro do código deve ser criada uma variável da Unity do tipo GameObject, dentro dela você colocara o objeto a qual você esta se referindo quando a chamar, essa variável foi nomeada </w:t>
+      </w:r>
+      <w:r>
+        <w:rPr>
+          <w:i/>
+          <w:iCs/>
+          <w:color w:val="000000" w:themeColor="text1"/>
+          <w:sz w:val="24"/>
+          <w:szCs w:val="24"/>
+        </w:rPr>
+        <w:t>Espada</w:t>
+      </w:r>
+      <w:r>
+        <w:rPr>
+          <w:color w:val="000000" w:themeColor="text1"/>
+          <w:sz w:val="24"/>
+          <w:szCs w:val="24"/>
+        </w:rPr>
+        <w:t xml:space="preserve"> e dentro dela foi passado o objeto como o colisor, depois disso um novo método chamado </w:t>
+      </w:r>
+      <w:r>
+        <w:rPr>
+          <w:color w:val="000000" w:themeColor="text1"/>
+          <w:sz w:val="24"/>
+          <w:szCs w:val="24"/>
+        </w:rPr>
+        <w:t>Wepon</w:t>
+      </w:r>
+      <w:r>
+        <w:rPr>
+          <w:color w:val="000000" w:themeColor="text1"/>
+          <w:sz w:val="24"/>
+          <w:szCs w:val="24"/>
+        </w:rPr>
+        <w:t xml:space="preserve"> foi criado</w:t>
+      </w:r>
+      <w:r>
+        <w:rPr>
+          <w:color w:val="000000" w:themeColor="text1"/>
+          <w:sz w:val="24"/>
+          <w:szCs w:val="24"/>
+        </w:rPr>
+        <w:t xml:space="preserve"> e nele utilizaremos novamente o </w:t>
+      </w:r>
+      <w:r>
+        <w:rPr>
+          <w:color w:val="000000" w:themeColor="text1"/>
+          <w:sz w:val="24"/>
+          <w:szCs w:val="24"/>
+        </w:rPr>
+        <w:lastRenderedPageBreak/>
+        <w:t xml:space="preserve">Input desta vez usaremos o GetButtonDonw que siginifica </w:t>
+      </w:r>
+      <w:r>
+        <w:rPr>
+          <w:color w:val="000000" w:themeColor="text1"/>
+          <w:sz w:val="24"/>
+          <w:szCs w:val="24"/>
+        </w:rPr>
+        <w:t>detectar</w:t>
+      </w:r>
+      <w:r>
+        <w:rPr>
+          <w:color w:val="000000" w:themeColor="text1"/>
+          <w:sz w:val="24"/>
+          <w:szCs w:val="24"/>
+        </w:rPr>
+        <w:t xml:space="preserve"> quando a tecla for pressionada, então desta forma a ação só será feita uma vez, e para repeti-la será necessário apertar novamente o botão, vale ressaltar que a ação contraria também pode ser detectada caso </w:t>
+      </w:r>
+      <w:r>
+        <w:rPr>
+          <w:noProof/>
+        </w:rPr>
+        <w:pict w14:anchorId="2F94B042">
+          <v:shape id="_x0000_s1039" type="#_x0000_t202" style="position:absolute;left:0;text-align:left;margin-left:138.25pt;margin-top:262.15pt;width:167.15pt;height:25.8pt;z-index:251668480;mso-position-horizontal-relative:text;mso-position-vertical-relative:text" stroked="f">
+            <v:textbox style="mso-fit-shape-to-text:t" inset="0,0,0,0">
+              <w:txbxContent>
+                <w:p>
+                  <w:pPr>
+                    <w:pStyle w:val="Legenda"/>
+                  </w:pPr>
+                  <w:r>
+                    <w:t>Figura 09 – Atualização do Script</w:t>
+                  </w:r>
+                </w:p>
+              </w:txbxContent>
+            </v:textbox>
+            <w10:wrap type="topAndBottom"/>
+          </v:shape>
+        </w:pict>
+      </w:r>
+      <w:r>
+        <w:rPr>
+          <w:color w:val="000000" w:themeColor="text1"/>
+          <w:sz w:val="24"/>
+          <w:szCs w:val="24"/>
+        </w:rPr>
+        <w:t>necessário, para testar se a tecla foi solta o comando é GetButtonUp</w:t>
+      </w:r>
+    </w:p>
+    <w:p>
+      <w:pPr>
+        <w:spacing w:before="98" w:line="360" w:lineRule="auto"/>
+        <w:ind w:firstLine="425"/>
+        <w:jc w:val="both"/>
+        <w:rPr>
+          <w:color w:val="000000" w:themeColor="text1"/>
+          <w:sz w:val="24"/>
+          <w:szCs w:val="24"/>
+        </w:rPr>
+      </w:pPr>
+      <w:r>
+        <w:rPr>
+          <w:noProof/>
+        </w:rPr>
+        <w:pict w14:anchorId="4C2738B5">
+          <v:shape id="_x0000_s1042" type="#_x0000_t202" style="position:absolute;left:0;text-align:left;margin-left:125.65pt;margin-top:540.6pt;width:213.55pt;height:25.8pt;z-index:251669504;mso-position-horizontal-relative:text;mso-position-vertical-relative:text" stroked="f">
+            <v:textbox style="mso-next-textbox:#_x0000_s1042;mso-fit-shape-to-text:t" inset="0,0,0,0">
+              <w:txbxContent>
+                <w:p>
+                  <w:pPr>
+                    <w:pStyle w:val="Legenda"/>
+                    <w:rPr>
+                      <w:rFonts w:cs="Times New Roman"/>
+                      <w:noProof/>
+                      <w:color w:val="000000" w:themeColor="text1"/>
+                    </w:rPr>
+                  </w:pPr>
+                  <w:r>
+                    <w:t xml:space="preserve">Figura 10 </w:t>
+                  </w:r>
+                  <w:r>
+                    <w:t>–</w:t>
+                  </w:r>
+                  <w:r>
+                    <w:t xml:space="preserve"> </w:t>
+                  </w:r>
+                  <w:r>
+                    <w:t>Corrotina criada e configurada</w:t>
+                  </w:r>
+                </w:p>
+              </w:txbxContent>
+            </v:textbox>
+            <w10:wrap type="topAndBottom"/>
+          </v:shape>
+        </w:pict>
+      </w:r>
+      <w:r>
+        <w:rPr>
+          <w:noProof/>
+          <w:color w:val="000000" w:themeColor="text1"/>
+          <w:sz w:val="24"/>
+          <w:szCs w:val="24"/>
+        </w:rPr>
+        <w:drawing>
+          <wp:anchor distT="0" distB="0" distL="114300" distR="114300" simplePos="0" relativeHeight="251644928" behindDoc="0" locked="0" layoutInCell="1" allowOverlap="1" wp14:anchorId="7C559FB5" wp14:editId="61D2E0C7">
+            <wp:simplePos x="1351005" y="2191265"/>
+            <wp:positionH relativeFrom="column">
+              <wp:align>center</wp:align>
+            </wp:positionH>
+            <wp:positionV relativeFrom="paragraph">
+              <wp:posOffset>60960</wp:posOffset>
+            </wp:positionV>
+            <wp:extent cx="3747600" cy="2160000"/>
+            <wp:effectExtent l="0" t="0" r="0" b="0"/>
+            <wp:wrapTopAndBottom/>
+            <wp:docPr id="2" name="Imagem 2"/>
+            <wp:cNvGraphicFramePr>
+              <a:graphicFrameLocks xmlns:a="http://schemas.openxmlformats.org/drawingml/2006/main" noChangeAspect="1"/>
+            </wp:cNvGraphicFramePr>
+            <a:graphic xmlns:a="http://schemas.openxmlformats.org/drawingml/2006/main">
+              <a:graphicData uri="http://schemas.openxmlformats.org/drawingml/2006/picture">
+                <pic:pic xmlns:pic="http://schemas.openxmlformats.org/drawingml/2006/picture">
+                  <pic:nvPicPr>
+                    <pic:cNvPr id="0" name="Picture 2"/>
+                    <pic:cNvPicPr>
+                      <a:picLocks noChangeAspect="1" noChangeArrowheads="1"/>
+                    </pic:cNvPicPr>
+                  </pic:nvPicPr>
+                  <pic:blipFill>
+                    <a:blip r:embed="rId28" cstate="print">
+                      <a:extLst>
+                        <a:ext uri="{28A0092B-C50C-407E-A947-70E740481C1C}">
+                          <a14:useLocalDpi xmlns:a14="http://schemas.microsoft.com/office/drawing/2010/main" val="0"/>
+                        </a:ext>
+                      </a:extLst>
+                    </a:blip>
+                    <a:srcRect/>
+                    <a:stretch>
+                      <a:fillRect/>
+                    </a:stretch>
+                  </pic:blipFill>
+                  <pic:spPr bwMode="auto">
+                    <a:xfrm>
+                      <a:off x="0" y="0"/>
+                      <a:ext cx="3747600" cy="2160000"/>
+                    </a:xfrm>
+                    <a:prstGeom prst="rect">
+                      <a:avLst/>
+                    </a:prstGeom>
+                    <a:noFill/>
+                    <a:ln>
+                      <a:noFill/>
+                    </a:ln>
+                  </pic:spPr>
+                </pic:pic>
+              </a:graphicData>
+            </a:graphic>
+            <wp14:sizeRelH relativeFrom="margin">
+              <wp14:pctWidth>0</wp14:pctWidth>
+            </wp14:sizeRelH>
+            <wp14:sizeRelV relativeFrom="margin">
+              <wp14:pctHeight>0</wp14:pctHeight>
+            </wp14:sizeRelV>
+          </wp:anchor>
+        </w:drawing>
+      </w:r>
+      <w:r>
+        <w:rPr>
+          <w:color w:val="000000" w:themeColor="text1"/>
+          <w:sz w:val="24"/>
+          <w:szCs w:val="24"/>
+        </w:rPr>
+        <w:t>Desta vez o Input foi colocado dento de uma condicional</w:t>
+      </w:r>
+      <w:r>
+        <w:rPr>
+          <w:color w:val="000000" w:themeColor="text1"/>
+          <w:sz w:val="24"/>
+          <w:szCs w:val="24"/>
+        </w:rPr>
+        <w:t xml:space="preserve"> e o que for colocado dentro dela será executado quando o botão configurado no Fire1 for pressionado</w:t>
+      </w:r>
+      <w:r>
+        <w:rPr>
+          <w:color w:val="000000" w:themeColor="text1"/>
+          <w:sz w:val="24"/>
+          <w:szCs w:val="24"/>
+        </w:rPr>
+        <w:t xml:space="preserve">. Como o objeto dos colisores ficara desativado até que seja pressionado o botão é preciso que ele seja desativado novamente apos um tempo, a forma mais simples de fazer essa contagem de tempo é através de uma Corrotina que é um componente já pronto que esta disponível na maioria das linguagens de programação e tem como função exatamente a inicialização e finalização de serviços e tarefas, para criar uma corrotina fora de um método deve ser posto o comando </w:t>
+      </w:r>
+      <w:r>
+        <w:rPr>
+          <w:i/>
+          <w:iCs/>
+          <w:color w:val="000000" w:themeColor="text1"/>
+          <w:sz w:val="24"/>
+          <w:szCs w:val="24"/>
+        </w:rPr>
+        <w:t xml:space="preserve">IEnumerator </w:t>
+      </w:r>
+      <w:r>
+        <w:rPr>
+          <w:i/>
+          <w:iCs/>
+          <w:color w:val="000000" w:themeColor="text1"/>
+          <w:sz w:val="24"/>
+          <w:szCs w:val="24"/>
+        </w:rPr>
+        <w:t>NomeDaCorrotina (</w:t>
+      </w:r>
+      <w:r>
+        <w:rPr>
+          <w:i/>
+          <w:iCs/>
+          <w:color w:val="000000" w:themeColor="text1"/>
+          <w:sz w:val="24"/>
+          <w:szCs w:val="24"/>
+        </w:rPr>
+        <w:t>) {}</w:t>
+      </w:r>
+      <w:r>
+        <w:rPr>
+          <w:color w:val="000000" w:themeColor="text1"/>
+          <w:sz w:val="24"/>
+          <w:szCs w:val="24"/>
+        </w:rPr>
+        <w:t xml:space="preserve"> </w:t>
+      </w:r>
+    </w:p>
+    <w:p>
+      <w:pPr>
+        <w:spacing w:before="98" w:line="360" w:lineRule="auto"/>
+        <w:ind w:firstLine="425"/>
+        <w:jc w:val="both"/>
+        <w:rPr>
+          <w:color w:val="000000" w:themeColor="text1"/>
+          <w:sz w:val="24"/>
+          <w:szCs w:val="24"/>
+        </w:rPr>
+      </w:pPr>
+      <w:r>
+        <w:rPr>
+          <w:noProof/>
+          <w:color w:val="000000" w:themeColor="text1"/>
+          <w:sz w:val="24"/>
+          <w:szCs w:val="24"/>
+        </w:rPr>
+        <w:drawing>
+          <wp:anchor distT="0" distB="0" distL="114300" distR="114300" simplePos="0" relativeHeight="251652096" behindDoc="0" locked="0" layoutInCell="1" allowOverlap="1" wp14:anchorId="3AFF241C" wp14:editId="702E41F0">
+            <wp:simplePos x="0" y="0"/>
+            <wp:positionH relativeFrom="column">
+              <wp:align>center</wp:align>
+            </wp:positionH>
+            <wp:positionV relativeFrom="paragraph">
+              <wp:posOffset>57785</wp:posOffset>
+            </wp:positionV>
+            <wp:extent cx="3344400" cy="1980000"/>
+            <wp:effectExtent l="0" t="0" r="0" b="0"/>
+            <wp:wrapTopAndBottom/>
+            <wp:docPr id="4" name="Imagem 4"/>
+            <wp:cNvGraphicFramePr>
+              <a:graphicFrameLocks xmlns:a="http://schemas.openxmlformats.org/drawingml/2006/main" noChangeAspect="1"/>
+            </wp:cNvGraphicFramePr>
+            <a:graphic xmlns:a="http://schemas.openxmlformats.org/drawingml/2006/main">
+              <a:graphicData uri="http://schemas.openxmlformats.org/drawingml/2006/picture">
+                <pic:pic xmlns:pic="http://schemas.openxmlformats.org/drawingml/2006/picture">
+                  <pic:nvPicPr>
+                    <pic:cNvPr id="0" name="Picture 4"/>
+                    <pic:cNvPicPr>
+                      <a:picLocks noChangeAspect="1" noChangeArrowheads="1"/>
+                    </pic:cNvPicPr>
+                  </pic:nvPicPr>
+                  <pic:blipFill>
+                    <a:blip r:embed="rId29">
+                      <a:extLst>
+                        <a:ext uri="{28A0092B-C50C-407E-A947-70E740481C1C}">
+                          <a14:useLocalDpi xmlns:a14="http://schemas.microsoft.com/office/drawing/2010/main" val="0"/>
+                        </a:ext>
+                      </a:extLst>
+                    </a:blip>
+                    <a:srcRect/>
+                    <a:stretch>
+                      <a:fillRect/>
+                    </a:stretch>
+                  </pic:blipFill>
+                  <pic:spPr bwMode="auto">
+                    <a:xfrm>
+                      <a:off x="0" y="0"/>
+                      <a:ext cx="3344400" cy="1980000"/>
+                    </a:xfrm>
+                    <a:prstGeom prst="rect">
+                      <a:avLst/>
+                    </a:prstGeom>
+                    <a:noFill/>
+                    <a:ln>
+                      <a:noFill/>
+                    </a:ln>
+                  </pic:spPr>
+                </pic:pic>
+              </a:graphicData>
+            </a:graphic>
+            <wp14:sizeRelH relativeFrom="margin">
+              <wp14:pctWidth>0</wp14:pctWidth>
+            </wp14:sizeRelH>
+            <wp14:sizeRelV relativeFrom="margin">
+              <wp14:pctHeight>0</wp14:pctHeight>
+            </wp14:sizeRelV>
+          </wp:anchor>
+        </w:drawing>
+      </w:r>
+      <w:r>
+        <w:rPr>
+          <w:color w:val="000000" w:themeColor="text1"/>
+          <w:sz w:val="24"/>
+          <w:szCs w:val="24"/>
+        </w:rPr>
+        <w:t>dent</w:t>
+      </w:r>
+      <w:r>
+        <w:rPr>
+          <w:color w:val="000000" w:themeColor="text1"/>
+          <w:sz w:val="24"/>
+          <w:szCs w:val="24"/>
+        </w:rPr>
+        <w:t>r</w:t>
+      </w:r>
+      <w:r>
+        <w:rPr>
+          <w:color w:val="000000" w:themeColor="text1"/>
+          <w:sz w:val="24"/>
+          <w:szCs w:val="24"/>
+        </w:rPr>
+        <w:t>o das chaves será posto o que ela deve fazer e desfazer, neste caso foi mandado ativar e desativar o objeto da espada</w:t>
+      </w:r>
+      <w:r>
+        <w:rPr>
+          <w:color w:val="000000" w:themeColor="text1"/>
+          <w:sz w:val="24"/>
+          <w:szCs w:val="24"/>
+        </w:rPr>
+        <w:t xml:space="preserve"> p</w:t>
+      </w:r>
+      <w:r>
+        <w:rPr>
+          <w:color w:val="000000" w:themeColor="text1"/>
+          <w:sz w:val="24"/>
+          <w:szCs w:val="24"/>
+        </w:rPr>
+        <w:t xml:space="preserve">ara ativar ou desativar um objeto é preciso apenas </w:t>
+      </w:r>
+      <w:r>
+        <w:rPr>
+          <w:color w:val="000000" w:themeColor="text1"/>
+          <w:sz w:val="24"/>
+          <w:szCs w:val="24"/>
+        </w:rPr>
+        <w:lastRenderedPageBreak/>
+        <w:t>colocar o nom</w:t>
+      </w:r>
+      <w:r>
+        <w:rPr>
+          <w:color w:val="000000" w:themeColor="text1"/>
+          <w:sz w:val="24"/>
+          <w:szCs w:val="24"/>
+        </w:rPr>
+        <w:t xml:space="preserve">e da variável que contem o objeto </w:t>
+      </w:r>
+      <w:r>
+        <w:rPr>
+          <w:color w:val="000000" w:themeColor="text1"/>
+          <w:sz w:val="24"/>
+          <w:szCs w:val="24"/>
+        </w:rPr>
+        <w:t>ponto SetActive e dento de parenteses se você quer ativado ou não (True ou False)</w:t>
+      </w:r>
+      <w:r>
+        <w:rPr>
+          <w:color w:val="000000" w:themeColor="text1"/>
+          <w:sz w:val="24"/>
+          <w:szCs w:val="24"/>
+        </w:rPr>
+        <w:t xml:space="preserve">. A questão do </w:t>
+      </w:r>
+      <w:r>
+        <w:rPr>
+          <w:color w:val="000000" w:themeColor="text1"/>
+          <w:sz w:val="24"/>
+          <w:szCs w:val="24"/>
+        </w:rPr>
+        <w:t xml:space="preserve">controle de tempo foi feita com um comando da Unity chamado WaitForSecunds com ele é possível fazer uma pausa na leitura do código pelo tempo em segundos colocado dentro dos parenteses, no final a </w:t>
+      </w:r>
+      <w:r>
+        <w:rPr>
+          <w:color w:val="000000" w:themeColor="text1"/>
+          <w:sz w:val="24"/>
+          <w:szCs w:val="24"/>
+        </w:rPr>
+        <w:t>sequência</w:t>
+      </w:r>
+      <w:r>
+        <w:rPr>
+          <w:color w:val="000000" w:themeColor="text1"/>
+          <w:sz w:val="24"/>
+          <w:szCs w:val="24"/>
+        </w:rPr>
+        <w:t xml:space="preserve"> que será lida é, ative o objeto espada, espere 0.45 segundos, desative o objeto espada</w:t>
+      </w:r>
+      <w:r>
+        <w:rPr>
+          <w:color w:val="000000" w:themeColor="text1"/>
+          <w:sz w:val="24"/>
+          <w:szCs w:val="24"/>
+        </w:rPr>
+        <w:t xml:space="preserve">. Para usar o </w:t>
+      </w:r>
+      <w:r>
+        <w:rPr>
+          <w:color w:val="000000" w:themeColor="text1"/>
+          <w:sz w:val="24"/>
+          <w:szCs w:val="24"/>
+        </w:rPr>
+        <w:t>WaitForSecunds</w:t>
+      </w:r>
+      <w:r>
+        <w:rPr>
+          <w:color w:val="000000" w:themeColor="text1"/>
+          <w:sz w:val="24"/>
+          <w:szCs w:val="24"/>
+        </w:rPr>
+        <w:t xml:space="preserve"> deve ser posto: yield return new </w:t>
+      </w:r>
+      <w:r>
+        <w:rPr>
+          <w:color w:val="000000" w:themeColor="text1"/>
+          <w:sz w:val="24"/>
+          <w:szCs w:val="24"/>
+        </w:rPr>
+        <w:t>WaitForSecunds</w:t>
+      </w:r>
+      <w:r>
+        <w:rPr>
+          <w:color w:val="000000" w:themeColor="text1"/>
+          <w:sz w:val="24"/>
+          <w:szCs w:val="24"/>
+        </w:rPr>
+        <w:t>(tempo) que na tradução literal colheita retorna novo espere por segundos, isso significa que o código voltara a ser lido após um número de segundos.</w:t>
+      </w:r>
+    </w:p>
+    <w:p>
+      <w:pPr>
+        <w:spacing w:before="98" w:line="360" w:lineRule="auto"/>
+        <w:ind w:firstLine="425"/>
+        <w:jc w:val="both"/>
+        <w:rPr>
+          <w:color w:val="000000" w:themeColor="text1"/>
+          <w:sz w:val="24"/>
+          <w:szCs w:val="24"/>
+        </w:rPr>
+      </w:pPr>
+      <w:r>
+        <w:rPr>
+          <w:noProof/>
+        </w:rPr>
+        <w:pict w14:anchorId="3D30268D">
+          <v:shape id="_x0000_s1043" type="#_x0000_t202" style="position:absolute;left:0;text-align:left;margin-left:122.2pt;margin-top:453.6pt;width:212.4pt;height:25.8pt;z-index:251670528;mso-position-horizontal-relative:text;mso-position-vertical-relative:text" stroked="f">
+            <v:textbox style="mso-fit-shape-to-text:t" inset="0,0,0,0">
+              <w:txbxContent>
+                <w:p>
+                  <w:pPr>
+                    <w:pStyle w:val="Legenda"/>
+                    <w:rPr>
+                      <w:rFonts w:cs="Times New Roman"/>
+                      <w:noProof/>
+                      <w:color w:val="000000" w:themeColor="text1"/>
+                    </w:rPr>
+                  </w:pPr>
+                  <w:r>
+                    <w:t>Figura 11 – Código de Rotação da Espada</w:t>
+                  </w:r>
+                </w:p>
+              </w:txbxContent>
+            </v:textbox>
+            <w10:wrap type="topAndBottom"/>
+          </v:shape>
+        </w:pict>
+      </w:r>
+      <w:r>
+        <w:rPr>
+          <w:color w:val="000000" w:themeColor="text1"/>
+          <w:sz w:val="24"/>
+          <w:szCs w:val="24"/>
+        </w:rPr>
+        <w:t xml:space="preserve">Com isso feito sempre que o jogador pressionar um botão definido a área definida da espada testara se ela entrou e contato com algum inimigo, caso entre o inimigo terá uma parte de sua vida reduzida, porem da forma que está apenas a parte de baixo realizaria o teste, para resolver isso o objeto com o colisor deve ser rotacionado de acordo com a região que o personagem está olhando. Para rotacionar o objeto será utilizado o componente Transform, como o jogador poderá virar para qualquer lado a qualquer momento o objeto não pode ser rotacionado com incrementos como foi no caso da movimentação e sim devem ser utilizadas rotações fixas para as 4 posições possíveis, os ângulos que </w:t>
+      </w:r>
+      <w:r>
+        <w:rPr>
+          <w:color w:val="000000" w:themeColor="text1"/>
+          <w:sz w:val="24"/>
+          <w:szCs w:val="24"/>
+        </w:rPr>
+        <w:t xml:space="preserve">correspondem são os de 0, 90, 180 e 270 graus. Então no fim o código ficaria, se o personagem está virado para baixo a espada esta rotacionada em 0 graus, se o personagem está virado para a direita a espada esta rotacionada em 90 graus, se o personagem estiver virado para cima a esta estará rotacionada em 180 graus e se o personagem estiver virado para a esquerda a espada estará rotacionada em 270 graus. </w:t>
+      </w:r>
+    </w:p>
+    <w:p>
+      <w:pPr>
+        <w:spacing w:before="98" w:line="360" w:lineRule="auto"/>
+        <w:ind w:firstLine="425"/>
+        <w:jc w:val="both"/>
+        <w:rPr>
+          <w:color w:val="000000" w:themeColor="text1"/>
+          <w:sz w:val="24"/>
+          <w:szCs w:val="24"/>
+        </w:rPr>
+      </w:pPr>
+      <w:r>
+        <w:rPr>
+          <w:noProof/>
+          <w:color w:val="000000" w:themeColor="text1"/>
+          <w:sz w:val="24"/>
+          <w:szCs w:val="24"/>
+        </w:rPr>
+        <w:drawing>
+          <wp:anchor distT="0" distB="0" distL="114300" distR="114300" simplePos="0" relativeHeight="251653120" behindDoc="0" locked="0" layoutInCell="1" allowOverlap="1" wp14:anchorId="7BD8544D" wp14:editId="39A49524">
+            <wp:simplePos x="1351005" y="1079157"/>
+            <wp:positionH relativeFrom="column">
+              <wp:align>center</wp:align>
+            </wp:positionH>
+            <wp:positionV relativeFrom="paragraph">
+              <wp:posOffset>64770</wp:posOffset>
+            </wp:positionV>
+            <wp:extent cx="3546000" cy="2160000"/>
+            <wp:effectExtent l="0" t="0" r="0" b="0"/>
+            <wp:wrapTopAndBottom/>
+            <wp:docPr id="6" name="Imagem 6"/>
+            <wp:cNvGraphicFramePr>
+              <a:graphicFrameLocks xmlns:a="http://schemas.openxmlformats.org/drawingml/2006/main" noChangeAspect="1"/>
+            </wp:cNvGraphicFramePr>
+            <a:graphic xmlns:a="http://schemas.openxmlformats.org/drawingml/2006/main">
+              <a:graphicData uri="http://schemas.openxmlformats.org/drawingml/2006/picture">
+                <pic:pic xmlns:pic="http://schemas.openxmlformats.org/drawingml/2006/picture">
+                  <pic:nvPicPr>
+                    <pic:cNvPr id="0" name="Picture 5"/>
+                    <pic:cNvPicPr>
+                      <a:picLocks noChangeAspect="1" noChangeArrowheads="1"/>
+                    </pic:cNvPicPr>
+                  </pic:nvPicPr>
+                  <pic:blipFill>
+                    <a:blip r:embed="rId30">
+                      <a:extLst>
+                        <a:ext uri="{28A0092B-C50C-407E-A947-70E740481C1C}">
+                          <a14:useLocalDpi xmlns:a14="http://schemas.microsoft.com/office/drawing/2010/main" val="0"/>
+                        </a:ext>
+                      </a:extLst>
+                    </a:blip>
+                    <a:srcRect/>
+                    <a:stretch>
+                      <a:fillRect/>
+                    </a:stretch>
+                  </pic:blipFill>
+                  <pic:spPr bwMode="auto">
+                    <a:xfrm>
+                      <a:off x="0" y="0"/>
+                      <a:ext cx="3546000" cy="2160000"/>
+                    </a:xfrm>
+                    <a:prstGeom prst="rect">
+                      <a:avLst/>
+                    </a:prstGeom>
+                    <a:noFill/>
+                    <a:ln>
+                      <a:noFill/>
+                    </a:ln>
+                  </pic:spPr>
+                </pic:pic>
+              </a:graphicData>
+            </a:graphic>
+            <wp14:sizeRelH relativeFrom="margin">
+              <wp14:pctWidth>0</wp14:pctWidth>
+            </wp14:sizeRelH>
+            <wp14:sizeRelV relativeFrom="margin">
+              <wp14:pctHeight>0</wp14:pctHeight>
+            </wp14:sizeRelV>
+          </wp:anchor>
+        </w:drawing>
+      </w:r>
+      <w:r>
+        <w:rPr>
+          <w:color w:val="000000" w:themeColor="text1"/>
+          <w:sz w:val="24"/>
+          <w:szCs w:val="24"/>
+        </w:rPr>
+        <w:t xml:space="preserve">Para </w:t>
+      </w:r>
+      <w:r>
+        <w:rPr>
+          <w:color w:val="000000" w:themeColor="text1"/>
+          <w:sz w:val="24"/>
+          <w:szCs w:val="24"/>
+        </w:rPr>
+        <w:t>realizar esses testes de para onde o personagem está olhando</w:t>
+      </w:r>
+      <w:r>
+        <w:rPr>
+          <w:color w:val="000000" w:themeColor="text1"/>
+          <w:sz w:val="24"/>
+          <w:szCs w:val="24"/>
+        </w:rPr>
+        <w:t xml:space="preserve"> foi utilizada como condição a função input, de forma que para a direção em que a direção que o personagem </w:t>
+      </w:r>
+      <w:r>
+        <w:rPr>
+          <w:color w:val="000000" w:themeColor="text1"/>
+          <w:sz w:val="24"/>
+          <w:szCs w:val="24"/>
+        </w:rPr>
+        <w:lastRenderedPageBreak/>
+        <w:t>andou por ultimo é a direção que ele está olhando.</w:t>
+      </w:r>
+      <w:r>
+        <w:rPr>
+          <w:color w:val="000000" w:themeColor="text1"/>
+          <w:sz w:val="24"/>
+          <w:szCs w:val="24"/>
+        </w:rPr>
+        <w:t xml:space="preserve"> </w:t>
+      </w:r>
     </w:p>
     <w:p>
       <w:pPr>
@@ -11439,6 +10566,24 @@
           <w:szCs w:val="24"/>
         </w:rPr>
       </w:pPr>
+    </w:p>
+    <w:p>
+      <w:pPr>
+        <w:spacing w:before="98"/>
+        <w:rPr>
+          <w:color w:val="000000" w:themeColor="text1"/>
+          <w:sz w:val="24"/>
+          <w:szCs w:val="24"/>
+        </w:rPr>
+      </w:pPr>
+      <w:r>
+        <w:rPr>
+          <w:color w:val="000000" w:themeColor="text1"/>
+          <w:sz w:val="24"/>
+          <w:szCs w:val="24"/>
+        </w:rPr>
+        <w:t>https://docs.unity3d.com/ScriptReference/WaitForSeconds.html</w:t>
+      </w:r>
       <w:r>
         <w:rPr>
           <w:color w:val="000000" w:themeColor="text1"/>
@@ -11449,7 +10594,7 @@
       </w:r>
     </w:p>
     <w:sectPr>
-      <w:footerReference w:type="default" r:id="rId28"/>
+      <w:footerReference w:type="default" r:id="rId31"/>
       <w:pgSz w:w="11906" w:h="16838" w:code="9"/>
       <w:pgMar w:top="1701" w:right="1134" w:bottom="1134" w:left="1701" w:header="0" w:footer="0" w:gutter="0"/>
       <w:cols w:space="720"/>

</xml_diff>

<commit_message>
Documento parte 2 Fializada, Iniciar Parte 3
</commit_message>
<xml_diff>
--- a/aquivos word aqui/PI Jogo documento 11-10-22.docx
+++ b/aquivos word aqui/PI Jogo documento 11-10-22.docx
@@ -8123,7 +8123,7 @@
           <w:szCs w:val="24"/>
         </w:rPr>
         <w:drawing>
-          <wp:anchor distT="0" distB="0" distL="114300" distR="114300" simplePos="0" relativeHeight="251661312" behindDoc="0" locked="0" layoutInCell="1" allowOverlap="1" wp14:anchorId="596778D9" wp14:editId="12F9E62B">
+          <wp:anchor distT="0" distB="0" distL="114300" distR="114300" simplePos="0" relativeHeight="251661312" behindDoc="0" locked="0" layoutInCell="1" allowOverlap="1" wp14:anchorId="596778D9" wp14:editId="50226704">
             <wp:simplePos x="0" y="0"/>
             <wp:positionH relativeFrom="column">
               <wp:posOffset>956239</wp:posOffset>
@@ -8673,7 +8673,7 @@
           <w:szCs w:val="24"/>
         </w:rPr>
         <w:drawing>
-          <wp:anchor distT="0" distB="0" distL="114300" distR="114300" simplePos="0" relativeHeight="251650048" behindDoc="0" locked="0" layoutInCell="1" allowOverlap="1" wp14:anchorId="2FE94480" wp14:editId="53BC8FB8">
+          <wp:anchor distT="0" distB="0" distL="114300" distR="114300" simplePos="0" relativeHeight="251650048" behindDoc="0" locked="0" layoutInCell="1" allowOverlap="1" wp14:anchorId="2FE94480" wp14:editId="7E7EDD1A">
             <wp:simplePos x="0" y="0"/>
             <wp:positionH relativeFrom="column">
               <wp:align>center</wp:align>
@@ -8848,7 +8848,7 @@
           <w:szCs w:val="24"/>
         </w:rPr>
         <w:drawing>
-          <wp:anchor distT="0" distB="0" distL="114300" distR="114300" simplePos="0" relativeHeight="251639808" behindDoc="0" locked="0" layoutInCell="1" allowOverlap="1" wp14:anchorId="1623EEC5" wp14:editId="6402FDE3">
+          <wp:anchor distT="0" distB="0" distL="114300" distR="114300" simplePos="0" relativeHeight="251639808" behindDoc="0" locked="0" layoutInCell="1" allowOverlap="1" wp14:anchorId="1623EEC5" wp14:editId="44D7622B">
             <wp:simplePos x="1076325" y="6962775"/>
             <wp:positionH relativeFrom="column">
               <wp:align>center</wp:align>
@@ -9172,7 +9172,7 @@
           <w:szCs w:val="24"/>
         </w:rPr>
         <w:drawing>
-          <wp:anchor distT="0" distB="0" distL="114300" distR="114300" simplePos="0" relativeHeight="251656192" behindDoc="0" locked="0" layoutInCell="1" allowOverlap="1" wp14:anchorId="130A18CC" wp14:editId="79FA50C7">
+          <wp:anchor distT="0" distB="0" distL="114300" distR="114300" simplePos="0" relativeHeight="251656192" behindDoc="0" locked="0" layoutInCell="1" allowOverlap="1" wp14:anchorId="130A18CC" wp14:editId="63F52F3F">
             <wp:simplePos x="0" y="0"/>
             <wp:positionH relativeFrom="column">
               <wp:align>center</wp:align>
@@ -9446,7 +9446,7 @@
           <w:szCs w:val="24"/>
         </w:rPr>
         <w:drawing>
-          <wp:anchor distT="0" distB="0" distL="114300" distR="114300" simplePos="0" relativeHeight="251644928" behindDoc="0" locked="0" layoutInCell="1" allowOverlap="1" wp14:anchorId="7C559FB5" wp14:editId="61D2E0C7">
+          <wp:anchor distT="0" distB="0" distL="114300" distR="114300" simplePos="0" relativeHeight="251644928" behindDoc="0" locked="0" layoutInCell="1" allowOverlap="1" wp14:anchorId="7C559FB5" wp14:editId="15DDF14D">
             <wp:simplePos x="1351005" y="2191265"/>
             <wp:positionH relativeFrom="column">
               <wp:align>center</wp:align>

</xml_diff>